<commit_message>
Modificada documentación, añadida pantalla de obra deshabilitada
</commit_message>
<xml_diff>
--- a/Documentación/Memoria.docx
+++ b/Documentación/Memoria.docx
@@ -49,7 +49,7 @@
           <w:r>
             <w:fldChar w:fldCharType="separate"/>
           </w:r>
-          <w:hyperlink w:anchor="_Toc426369709" w:history="1">
+          <w:hyperlink w:anchor="_Toc426470021" w:history="1">
             <w:r>
               <w:rPr>
                 <w:rStyle w:val="Hipervnculo"/>
@@ -76,7 +76,7 @@
                 <w:noProof/>
                 <w:webHidden/>
               </w:rPr>
-              <w:instrText xml:space="preserve"> PAGEREF _Toc426369709 \h </w:instrText>
+              <w:instrText xml:space="preserve"> PAGEREF _Toc426470021 \h </w:instrText>
             </w:r>
             <w:r>
               <w:rPr>
@@ -119,7 +119,7 @@
               <w:lang w:eastAsia="es-ES"/>
             </w:rPr>
           </w:pPr>
-          <w:hyperlink w:anchor="_Toc426369710" w:history="1">
+          <w:hyperlink w:anchor="_Toc426470022" w:history="1">
             <w:r>
               <w:rPr>
                 <w:rStyle w:val="Hipervnculo"/>
@@ -146,7 +146,7 @@
                 <w:noProof/>
                 <w:webHidden/>
               </w:rPr>
-              <w:instrText xml:space="preserve"> PAGEREF _Toc426369710 \h </w:instrText>
+              <w:instrText xml:space="preserve"> PAGEREF _Toc426470022 \h </w:instrText>
             </w:r>
             <w:r>
               <w:rPr>
@@ -189,7 +189,7 @@
               <w:lang w:eastAsia="es-ES"/>
             </w:rPr>
           </w:pPr>
-          <w:hyperlink w:anchor="_Toc426369711" w:history="1">
+          <w:hyperlink w:anchor="_Toc426470023" w:history="1">
             <w:r>
               <w:rPr>
                 <w:rStyle w:val="Hipervnculo"/>
@@ -216,7 +216,7 @@
                 <w:noProof/>
                 <w:webHidden/>
               </w:rPr>
-              <w:instrText xml:space="preserve"> PAGEREF _Toc426369711 \h </w:instrText>
+              <w:instrText xml:space="preserve"> PAGEREF _Toc426470023 \h </w:instrText>
             </w:r>
             <w:r>
               <w:rPr>
@@ -259,7 +259,7 @@
               <w:lang w:eastAsia="es-ES"/>
             </w:rPr>
           </w:pPr>
-          <w:hyperlink w:anchor="_Toc426369712" w:history="1">
+          <w:hyperlink w:anchor="_Toc426470024" w:history="1">
             <w:r>
               <w:rPr>
                 <w:rStyle w:val="Hipervnculo"/>
@@ -286,7 +286,7 @@
                 <w:noProof/>
                 <w:webHidden/>
               </w:rPr>
-              <w:instrText xml:space="preserve"> PAGEREF _Toc426369712 \h </w:instrText>
+              <w:instrText xml:space="preserve"> PAGEREF _Toc426470024 \h </w:instrText>
             </w:r>
             <w:r>
               <w:rPr>
@@ -329,7 +329,7 @@
               <w:lang w:eastAsia="es-ES"/>
             </w:rPr>
           </w:pPr>
-          <w:hyperlink w:anchor="_Toc426369713" w:history="1">
+          <w:hyperlink w:anchor="_Toc426470025" w:history="1">
             <w:r>
               <w:rPr>
                 <w:rStyle w:val="Hipervnculo"/>
@@ -356,7 +356,7 @@
                 <w:noProof/>
                 <w:webHidden/>
               </w:rPr>
-              <w:instrText xml:space="preserve"> PAGEREF _Toc426369713 \h </w:instrText>
+              <w:instrText xml:space="preserve"> PAGEREF _Toc426470025 \h </w:instrText>
             </w:r>
             <w:r>
               <w:rPr>
@@ -399,7 +399,7 @@
               <w:lang w:eastAsia="es-ES"/>
             </w:rPr>
           </w:pPr>
-          <w:hyperlink w:anchor="_Toc426369714" w:history="1">
+          <w:hyperlink w:anchor="_Toc426470026" w:history="1">
             <w:r>
               <w:rPr>
                 <w:rStyle w:val="Hipervnculo"/>
@@ -426,7 +426,7 @@
                 <w:noProof/>
                 <w:webHidden/>
               </w:rPr>
-              <w:instrText xml:space="preserve"> PAGEREF _Toc426369714 \h </w:instrText>
+              <w:instrText xml:space="preserve"> PAGEREF _Toc426470026 \h </w:instrText>
             </w:r>
             <w:r>
               <w:rPr>
@@ -469,7 +469,7 @@
               <w:lang w:eastAsia="es-ES"/>
             </w:rPr>
           </w:pPr>
-          <w:hyperlink w:anchor="_Toc426369715" w:history="1">
+          <w:hyperlink w:anchor="_Toc426470027" w:history="1">
             <w:r>
               <w:rPr>
                 <w:rStyle w:val="Hipervnculo"/>
@@ -496,7 +496,7 @@
                 <w:noProof/>
                 <w:webHidden/>
               </w:rPr>
-              <w:instrText xml:space="preserve"> PAGEREF _Toc426369715 \h </w:instrText>
+              <w:instrText xml:space="preserve"> PAGEREF _Toc426470027 \h </w:instrText>
             </w:r>
             <w:r>
               <w:rPr>
@@ -539,7 +539,7 @@
               <w:lang w:eastAsia="es-ES"/>
             </w:rPr>
           </w:pPr>
-          <w:hyperlink w:anchor="_Toc426369716" w:history="1">
+          <w:hyperlink w:anchor="_Toc426470028" w:history="1">
             <w:r>
               <w:rPr>
                 <w:rStyle w:val="Hipervnculo"/>
@@ -566,7 +566,7 @@
                 <w:noProof/>
                 <w:webHidden/>
               </w:rPr>
-              <w:instrText xml:space="preserve"> PAGEREF _Toc426369716 \h </w:instrText>
+              <w:instrText xml:space="preserve"> PAGEREF _Toc426470028 \h </w:instrText>
             </w:r>
             <w:r>
               <w:rPr>
@@ -609,7 +609,7 @@
               <w:lang w:eastAsia="es-ES"/>
             </w:rPr>
           </w:pPr>
-          <w:hyperlink w:anchor="_Toc426369717" w:history="1">
+          <w:hyperlink w:anchor="_Toc426470029" w:history="1">
             <w:r>
               <w:rPr>
                 <w:rStyle w:val="Hipervnculo"/>
@@ -636,7 +636,7 @@
                 <w:noProof/>
                 <w:webHidden/>
               </w:rPr>
-              <w:instrText xml:space="preserve"> PAGEREF _Toc426369717 \h </w:instrText>
+              <w:instrText xml:space="preserve"> PAGEREF _Toc426470029 \h </w:instrText>
             </w:r>
             <w:r>
               <w:rPr>
@@ -679,7 +679,7 @@
               <w:lang w:eastAsia="es-ES"/>
             </w:rPr>
           </w:pPr>
-          <w:hyperlink w:anchor="_Toc426369718" w:history="1">
+          <w:hyperlink w:anchor="_Toc426470030" w:history="1">
             <w:r>
               <w:rPr>
                 <w:rStyle w:val="Hipervnculo"/>
@@ -706,7 +706,7 @@
                 <w:noProof/>
                 <w:webHidden/>
               </w:rPr>
-              <w:instrText xml:space="preserve"> PAGEREF _Toc426369718 \h </w:instrText>
+              <w:instrText xml:space="preserve"> PAGEREF _Toc426470030 \h </w:instrText>
             </w:r>
             <w:r>
               <w:rPr>
@@ -749,7 +749,7 @@
               <w:lang w:eastAsia="es-ES"/>
             </w:rPr>
           </w:pPr>
-          <w:hyperlink w:anchor="_Toc426369719" w:history="1">
+          <w:hyperlink w:anchor="_Toc426470031" w:history="1">
             <w:r>
               <w:rPr>
                 <w:rStyle w:val="Hipervnculo"/>
@@ -776,7 +776,7 @@
                 <w:noProof/>
                 <w:webHidden/>
               </w:rPr>
-              <w:instrText xml:space="preserve"> PAGEREF _Toc426369719 \h </w:instrText>
+              <w:instrText xml:space="preserve"> PAGEREF _Toc426470031 \h </w:instrText>
             </w:r>
             <w:r>
               <w:rPr>
@@ -819,7 +819,7 @@
               <w:lang w:eastAsia="es-ES"/>
             </w:rPr>
           </w:pPr>
-          <w:hyperlink w:anchor="_Toc426369720" w:history="1">
+          <w:hyperlink w:anchor="_Toc426470032" w:history="1">
             <w:r>
               <w:rPr>
                 <w:rStyle w:val="Hipervnculo"/>
@@ -846,7 +846,7 @@
                 <w:noProof/>
                 <w:webHidden/>
               </w:rPr>
-              <w:instrText xml:space="preserve"> PAGEREF _Toc426369720 \h </w:instrText>
+              <w:instrText xml:space="preserve"> PAGEREF _Toc426470032 \h </w:instrText>
             </w:r>
             <w:r>
               <w:rPr>
@@ -889,7 +889,7 @@
               <w:lang w:eastAsia="es-ES"/>
             </w:rPr>
           </w:pPr>
-          <w:hyperlink w:anchor="_Toc426369721" w:history="1">
+          <w:hyperlink w:anchor="_Toc426470033" w:history="1">
             <w:r>
               <w:rPr>
                 <w:rStyle w:val="Hipervnculo"/>
@@ -916,7 +916,7 @@
                 <w:noProof/>
                 <w:webHidden/>
               </w:rPr>
-              <w:instrText xml:space="preserve"> PAGEREF _Toc426369721 \h </w:instrText>
+              <w:instrText xml:space="preserve"> PAGEREF _Toc426470033 \h </w:instrText>
             </w:r>
             <w:r>
               <w:rPr>
@@ -959,7 +959,7 @@
               <w:lang w:eastAsia="es-ES"/>
             </w:rPr>
           </w:pPr>
-          <w:hyperlink w:anchor="_Toc426369722" w:history="1">
+          <w:hyperlink w:anchor="_Toc426470034" w:history="1">
             <w:r>
               <w:rPr>
                 <w:rStyle w:val="Hipervnculo"/>
@@ -986,7 +986,7 @@
                 <w:noProof/>
                 <w:webHidden/>
               </w:rPr>
-              <w:instrText xml:space="preserve"> PAGEREF _Toc426369722 \h </w:instrText>
+              <w:instrText xml:space="preserve"> PAGEREF _Toc426470034 \h </w:instrText>
             </w:r>
             <w:r>
               <w:rPr>
@@ -1029,7 +1029,7 @@
               <w:lang w:eastAsia="es-ES"/>
             </w:rPr>
           </w:pPr>
-          <w:hyperlink w:anchor="_Toc426369723" w:history="1">
+          <w:hyperlink w:anchor="_Toc426470035" w:history="1">
             <w:r>
               <w:rPr>
                 <w:rStyle w:val="Hipervnculo"/>
@@ -1056,7 +1056,7 @@
                 <w:noProof/>
                 <w:webHidden/>
               </w:rPr>
-              <w:instrText xml:space="preserve"> PAGEREF _Toc426369723 \h </w:instrText>
+              <w:instrText xml:space="preserve"> PAGEREF _Toc426470035 \h </w:instrText>
             </w:r>
             <w:r>
               <w:rPr>
@@ -1099,7 +1099,7 @@
               <w:lang w:eastAsia="es-ES"/>
             </w:rPr>
           </w:pPr>
-          <w:hyperlink w:anchor="_Toc426369724" w:history="1">
+          <w:hyperlink w:anchor="_Toc426470036" w:history="1">
             <w:r>
               <w:rPr>
                 <w:rStyle w:val="Hipervnculo"/>
@@ -1126,7 +1126,7 @@
                 <w:noProof/>
                 <w:webHidden/>
               </w:rPr>
-              <w:instrText xml:space="preserve"> PAGEREF _Toc426369724 \h </w:instrText>
+              <w:instrText xml:space="preserve"> PAGEREF _Toc426470036 \h </w:instrText>
             </w:r>
             <w:r>
               <w:rPr>
@@ -1169,7 +1169,7 @@
               <w:lang w:eastAsia="es-ES"/>
             </w:rPr>
           </w:pPr>
-          <w:hyperlink w:anchor="_Toc426369725" w:history="1">
+          <w:hyperlink w:anchor="_Toc426470037" w:history="1">
             <w:r>
               <w:rPr>
                 <w:rStyle w:val="Hipervnculo"/>
@@ -1196,7 +1196,7 @@
                 <w:noProof/>
                 <w:webHidden/>
               </w:rPr>
-              <w:instrText xml:space="preserve"> PAGEREF _Toc426369725 \h </w:instrText>
+              <w:instrText xml:space="preserve"> PAGEREF _Toc426470037 \h </w:instrText>
             </w:r>
             <w:r>
               <w:rPr>
@@ -1239,7 +1239,7 @@
               <w:lang w:eastAsia="es-ES"/>
             </w:rPr>
           </w:pPr>
-          <w:hyperlink w:anchor="_Toc426369726" w:history="1">
+          <w:hyperlink w:anchor="_Toc426470038" w:history="1">
             <w:r>
               <w:rPr>
                 <w:rStyle w:val="Hipervnculo"/>
@@ -1266,7 +1266,7 @@
                 <w:noProof/>
                 <w:webHidden/>
               </w:rPr>
-              <w:instrText xml:space="preserve"> PAGEREF _Toc426369726 \h </w:instrText>
+              <w:instrText xml:space="preserve"> PAGEREF _Toc426470038 \h </w:instrText>
             </w:r>
             <w:r>
               <w:rPr>
@@ -1309,7 +1309,7 @@
               <w:lang w:eastAsia="es-ES"/>
             </w:rPr>
           </w:pPr>
-          <w:hyperlink w:anchor="_Toc426369727" w:history="1">
+          <w:hyperlink w:anchor="_Toc426470039" w:history="1">
             <w:r>
               <w:rPr>
                 <w:rStyle w:val="Hipervnculo"/>
@@ -1336,7 +1336,7 @@
                 <w:noProof/>
                 <w:webHidden/>
               </w:rPr>
-              <w:instrText xml:space="preserve"> PAGEREF _Toc426369727 \h </w:instrText>
+              <w:instrText xml:space="preserve"> PAGEREF _Toc426470039 \h </w:instrText>
             </w:r>
             <w:r>
               <w:rPr>
@@ -1379,7 +1379,7 @@
               <w:lang w:eastAsia="es-ES"/>
             </w:rPr>
           </w:pPr>
-          <w:hyperlink w:anchor="_Toc426369728" w:history="1">
+          <w:hyperlink w:anchor="_Toc426470040" w:history="1">
             <w:r>
               <w:rPr>
                 <w:rStyle w:val="Hipervnculo"/>
@@ -1406,7 +1406,7 @@
                 <w:noProof/>
                 <w:webHidden/>
               </w:rPr>
-              <w:instrText xml:space="preserve"> PAGEREF _Toc426369728 \h </w:instrText>
+              <w:instrText xml:space="preserve"> PAGEREF _Toc426470040 \h </w:instrText>
             </w:r>
             <w:r>
               <w:rPr>
@@ -1427,6 +1427,286 @@
                 <w:webHidden/>
               </w:rPr>
               <w:t>29</w:t>
+            </w:r>
+            <w:r>
+              <w:rPr>
+                <w:noProof/>
+                <w:webHidden/>
+              </w:rPr>
+              <w:fldChar w:fldCharType="end"/>
+            </w:r>
+          </w:hyperlink>
+        </w:p>
+        <w:p>
+          <w:pPr>
+            <w:pStyle w:val="TDC1"/>
+            <w:tabs>
+              <w:tab w:val="right" w:leader="dot" w:pos="8494"/>
+            </w:tabs>
+            <w:rPr>
+              <w:rFonts w:eastAsiaTheme="minorEastAsia"/>
+              <w:noProof/>
+              <w:lang w:eastAsia="es-ES"/>
+            </w:rPr>
+          </w:pPr>
+          <w:hyperlink w:anchor="_Toc426470041" w:history="1">
+            <w:r>
+              <w:rPr>
+                <w:rStyle w:val="Hipervnculo"/>
+                <w:noProof/>
+              </w:rPr>
+              <w:t>Captura de requisitos</w:t>
+            </w:r>
+            <w:r>
+              <w:rPr>
+                <w:noProof/>
+                <w:webHidden/>
+              </w:rPr>
+              <w:tab/>
+            </w:r>
+            <w:r>
+              <w:rPr>
+                <w:noProof/>
+                <w:webHidden/>
+              </w:rPr>
+              <w:fldChar w:fldCharType="begin"/>
+            </w:r>
+            <w:r>
+              <w:rPr>
+                <w:noProof/>
+                <w:webHidden/>
+              </w:rPr>
+              <w:instrText xml:space="preserve"> PAGEREF _Toc426470041 \h </w:instrText>
+            </w:r>
+            <w:r>
+              <w:rPr>
+                <w:noProof/>
+                <w:webHidden/>
+              </w:rPr>
+            </w:r>
+            <w:r>
+              <w:rPr>
+                <w:noProof/>
+                <w:webHidden/>
+              </w:rPr>
+              <w:fldChar w:fldCharType="separate"/>
+            </w:r>
+            <w:r>
+              <w:rPr>
+                <w:noProof/>
+                <w:webHidden/>
+              </w:rPr>
+              <w:t>31</w:t>
+            </w:r>
+            <w:r>
+              <w:rPr>
+                <w:noProof/>
+                <w:webHidden/>
+              </w:rPr>
+              <w:fldChar w:fldCharType="end"/>
+            </w:r>
+          </w:hyperlink>
+        </w:p>
+        <w:p>
+          <w:pPr>
+            <w:pStyle w:val="TDC2"/>
+            <w:tabs>
+              <w:tab w:val="right" w:leader="dot" w:pos="8494"/>
+            </w:tabs>
+            <w:rPr>
+              <w:rFonts w:eastAsiaTheme="minorEastAsia"/>
+              <w:noProof/>
+              <w:lang w:eastAsia="es-ES"/>
+            </w:rPr>
+          </w:pPr>
+          <w:hyperlink w:anchor="_Toc426470042" w:history="1">
+            <w:r>
+              <w:rPr>
+                <w:rStyle w:val="Hipervnculo"/>
+                <w:noProof/>
+              </w:rPr>
+              <w:t>Requisitos funcionales</w:t>
+            </w:r>
+            <w:r>
+              <w:rPr>
+                <w:noProof/>
+                <w:webHidden/>
+              </w:rPr>
+              <w:tab/>
+            </w:r>
+            <w:r>
+              <w:rPr>
+                <w:noProof/>
+                <w:webHidden/>
+              </w:rPr>
+              <w:fldChar w:fldCharType="begin"/>
+            </w:r>
+            <w:r>
+              <w:rPr>
+                <w:noProof/>
+                <w:webHidden/>
+              </w:rPr>
+              <w:instrText xml:space="preserve"> PAGEREF _Toc426470042 \h </w:instrText>
+            </w:r>
+            <w:r>
+              <w:rPr>
+                <w:noProof/>
+                <w:webHidden/>
+              </w:rPr>
+            </w:r>
+            <w:r>
+              <w:rPr>
+                <w:noProof/>
+                <w:webHidden/>
+              </w:rPr>
+              <w:fldChar w:fldCharType="separate"/>
+            </w:r>
+            <w:r>
+              <w:rPr>
+                <w:noProof/>
+                <w:webHidden/>
+              </w:rPr>
+              <w:t>31</w:t>
+            </w:r>
+            <w:r>
+              <w:rPr>
+                <w:noProof/>
+                <w:webHidden/>
+              </w:rPr>
+              <w:fldChar w:fldCharType="end"/>
+            </w:r>
+          </w:hyperlink>
+        </w:p>
+        <w:p>
+          <w:pPr>
+            <w:pStyle w:val="TDC2"/>
+            <w:tabs>
+              <w:tab w:val="right" w:leader="dot" w:pos="8494"/>
+            </w:tabs>
+            <w:rPr>
+              <w:rFonts w:eastAsiaTheme="minorEastAsia"/>
+              <w:noProof/>
+              <w:lang w:eastAsia="es-ES"/>
+            </w:rPr>
+          </w:pPr>
+          <w:hyperlink w:anchor="_Toc426470043" w:history="1">
+            <w:r>
+              <w:rPr>
+                <w:rStyle w:val="Hipervnculo"/>
+                <w:noProof/>
+              </w:rPr>
+              <w:t>Requisitos no funcionales</w:t>
+            </w:r>
+            <w:r>
+              <w:rPr>
+                <w:noProof/>
+                <w:webHidden/>
+              </w:rPr>
+              <w:tab/>
+            </w:r>
+            <w:r>
+              <w:rPr>
+                <w:noProof/>
+                <w:webHidden/>
+              </w:rPr>
+              <w:fldChar w:fldCharType="begin"/>
+            </w:r>
+            <w:r>
+              <w:rPr>
+                <w:noProof/>
+                <w:webHidden/>
+              </w:rPr>
+              <w:instrText xml:space="preserve"> PAGEREF _Toc426470043 \h </w:instrText>
+            </w:r>
+            <w:r>
+              <w:rPr>
+                <w:noProof/>
+                <w:webHidden/>
+              </w:rPr>
+            </w:r>
+            <w:r>
+              <w:rPr>
+                <w:noProof/>
+                <w:webHidden/>
+              </w:rPr>
+              <w:fldChar w:fldCharType="separate"/>
+            </w:r>
+            <w:r>
+              <w:rPr>
+                <w:noProof/>
+                <w:webHidden/>
+              </w:rPr>
+              <w:t>31</w:t>
+            </w:r>
+            <w:r>
+              <w:rPr>
+                <w:noProof/>
+                <w:webHidden/>
+              </w:rPr>
+              <w:fldChar w:fldCharType="end"/>
+            </w:r>
+          </w:hyperlink>
+        </w:p>
+        <w:p>
+          <w:pPr>
+            <w:pStyle w:val="TDC2"/>
+            <w:tabs>
+              <w:tab w:val="right" w:leader="dot" w:pos="8494"/>
+            </w:tabs>
+            <w:rPr>
+              <w:rFonts w:eastAsiaTheme="minorEastAsia"/>
+              <w:noProof/>
+              <w:lang w:eastAsia="es-ES"/>
+            </w:rPr>
+          </w:pPr>
+          <w:hyperlink w:anchor="_Toc426470044" w:history="1">
+            <w:r>
+              <w:rPr>
+                <w:rStyle w:val="Hipervnculo"/>
+                <w:noProof/>
+              </w:rPr>
+              <w:t>Casos de uso</w:t>
+            </w:r>
+            <w:r>
+              <w:rPr>
+                <w:noProof/>
+                <w:webHidden/>
+              </w:rPr>
+              <w:tab/>
+            </w:r>
+            <w:r>
+              <w:rPr>
+                <w:noProof/>
+                <w:webHidden/>
+              </w:rPr>
+              <w:fldChar w:fldCharType="begin"/>
+            </w:r>
+            <w:r>
+              <w:rPr>
+                <w:noProof/>
+                <w:webHidden/>
+              </w:rPr>
+              <w:instrText xml:space="preserve"> PAGEREF _Toc426470044 \h </w:instrText>
+            </w:r>
+            <w:r>
+              <w:rPr>
+                <w:noProof/>
+                <w:webHidden/>
+              </w:rPr>
+            </w:r>
+            <w:r>
+              <w:rPr>
+                <w:noProof/>
+                <w:webHidden/>
+              </w:rPr>
+              <w:fldChar w:fldCharType="separate"/>
+            </w:r>
+            <w:r>
+              <w:rPr>
+                <w:noProof/>
+                <w:webHidden/>
+              </w:rPr>
+              <w:t>32</w:t>
             </w:r>
             <w:r>
               <w:rPr>
@@ -2235,7 +2515,7 @@
         <w:pStyle w:val="Ttulo1"/>
         <w:jc w:val="both"/>
       </w:pPr>
-      <w:bookmarkStart w:id="0" w:name="_Toc426369709"/>
+      <w:bookmarkStart w:id="0" w:name="_Toc426470021"/>
       <w:r>
         <w:t>Introducción</w:t>
       </w:r>
@@ -2974,7 +3254,7 @@
       <w:pPr>
         <w:pStyle w:val="Ttulo1"/>
       </w:pPr>
-      <w:bookmarkStart w:id="1" w:name="_Toc426369710"/>
+      <w:bookmarkStart w:id="1" w:name="_Toc426470022"/>
       <w:r>
         <w:lastRenderedPageBreak/>
         <w:t>Planteamiento Inicial</w:t>
@@ -3057,7 +3337,7 @@
       <w:pPr>
         <w:pStyle w:val="Ttulo2"/>
       </w:pPr>
-      <w:bookmarkStart w:id="2" w:name="_Toc426369711"/>
+      <w:bookmarkStart w:id="2" w:name="_Toc426470023"/>
       <w:r>
         <w:t>Objetivos</w:t>
       </w:r>
@@ -3266,7 +3546,7 @@
       <w:pPr>
         <w:pStyle w:val="Ttulo2"/>
       </w:pPr>
-      <w:bookmarkStart w:id="3" w:name="_Toc426369712"/>
+      <w:bookmarkStart w:id="3" w:name="_Toc426470024"/>
       <w:r>
         <w:t>Metodología</w:t>
       </w:r>
@@ -3477,7 +3757,7 @@
       <w:pPr>
         <w:pStyle w:val="Ttulo2"/>
       </w:pPr>
-      <w:bookmarkStart w:id="5" w:name="_Toc426369713"/>
+      <w:bookmarkStart w:id="5" w:name="_Toc426470025"/>
       <w:r>
         <w:lastRenderedPageBreak/>
         <w:t>Alcance</w:t>
@@ -3584,7 +3864,7 @@
       <w:pPr>
         <w:pStyle w:val="Ttulo3"/>
       </w:pPr>
-      <w:bookmarkStart w:id="7" w:name="_Toc426369714"/>
+      <w:bookmarkStart w:id="7" w:name="_Toc426470026"/>
       <w:r>
         <w:t>Descripción de los paquetes de trabajo</w:t>
       </w:r>
@@ -11591,7 +11871,7 @@
       <w:pPr>
         <w:pStyle w:val="Ttulo3"/>
       </w:pPr>
-      <w:bookmarkStart w:id="8" w:name="_Toc426369715"/>
+      <w:bookmarkStart w:id="8" w:name="_Toc426470027"/>
       <w:r>
         <w:t>Planificación Temporal</w:t>
       </w:r>
@@ -16962,7 +17242,7 @@
       <w:pPr>
         <w:pStyle w:val="Ttulo3"/>
       </w:pPr>
-      <w:bookmarkStart w:id="11" w:name="_Toc426369716"/>
+      <w:bookmarkStart w:id="11" w:name="_Toc426470028"/>
       <w:r>
         <w:t>H</w:t>
       </w:r>
@@ -18860,7 +19140,7 @@
       <w:pPr>
         <w:pStyle w:val="Ttulo2"/>
       </w:pPr>
-      <w:bookmarkStart w:id="14" w:name="_Toc426369717"/>
+      <w:bookmarkStart w:id="14" w:name="_Toc426470029"/>
       <w:r>
         <w:t>Gestión de Riesgos</w:t>
       </w:r>
@@ -18870,7 +19150,7 @@
       <w:pPr>
         <w:pStyle w:val="Ttulo3"/>
       </w:pPr>
-      <w:bookmarkStart w:id="15" w:name="_Toc426369718"/>
+      <w:bookmarkStart w:id="15" w:name="_Toc426470030"/>
       <w:proofErr w:type="spellStart"/>
       <w:r>
         <w:t>Planficación</w:t>
@@ -18939,7 +19219,7 @@
       <w:pPr>
         <w:pStyle w:val="Ttulo3"/>
       </w:pPr>
-      <w:bookmarkStart w:id="16" w:name="_Toc426369719"/>
+      <w:bookmarkStart w:id="16" w:name="_Toc426470031"/>
       <w:proofErr w:type="gramStart"/>
       <w:r>
         <w:lastRenderedPageBreak/>
@@ -19059,7 +19339,7 @@
       <w:pPr>
         <w:pStyle w:val="Ttulo3"/>
       </w:pPr>
-      <w:bookmarkStart w:id="17" w:name="_Toc426369720"/>
+      <w:bookmarkStart w:id="17" w:name="_Toc426470032"/>
       <w:r>
         <w:t>Rotura del equipo</w:t>
       </w:r>
@@ -19150,7 +19430,7 @@
       <w:pPr>
         <w:pStyle w:val="Ttulo3"/>
       </w:pPr>
-      <w:bookmarkStart w:id="18" w:name="_Toc426369721"/>
+      <w:bookmarkStart w:id="18" w:name="_Toc426470033"/>
       <w:r>
         <w:t>Lesión o enfermedad</w:t>
       </w:r>
@@ -19211,7 +19491,7 @@
       <w:pPr>
         <w:pStyle w:val="Ttulo3"/>
       </w:pPr>
-      <w:bookmarkStart w:id="19" w:name="_Toc426369722"/>
+      <w:bookmarkStart w:id="19" w:name="_Toc426470034"/>
       <w:r>
         <w:lastRenderedPageBreak/>
         <w:t>Imposibilidad de desarrollo por desconocimiento</w:t>
@@ -19280,7 +19560,7 @@
       <w:pPr>
         <w:pStyle w:val="Ttulo2"/>
       </w:pPr>
-      <w:bookmarkStart w:id="20" w:name="_Toc426369723"/>
+      <w:bookmarkStart w:id="20" w:name="_Toc426470035"/>
       <w:r>
         <w:t xml:space="preserve">Evaluación </w:t>
       </w:r>
@@ -19331,7 +19611,7 @@
       <w:pPr>
         <w:pStyle w:val="Ttulo3"/>
       </w:pPr>
-      <w:bookmarkStart w:id="21" w:name="_Toc426369724"/>
+      <w:bookmarkStart w:id="21" w:name="_Toc426470036"/>
       <w:r>
         <w:t>Mano de obra</w:t>
       </w:r>
@@ -19430,7 +19710,7 @@
       <w:pPr>
         <w:pStyle w:val="Ttulo3"/>
       </w:pPr>
-      <w:bookmarkStart w:id="22" w:name="_Toc426369725"/>
+      <w:bookmarkStart w:id="22" w:name="_Toc426470037"/>
       <w:r>
         <w:t>Materiales y herramientas</w:t>
       </w:r>
@@ -21434,7 +21714,7 @@
       <w:pPr>
         <w:pStyle w:val="Ttulo1"/>
       </w:pPr>
-      <w:bookmarkStart w:id="26" w:name="_Toc426369726"/>
+      <w:bookmarkStart w:id="26" w:name="_Toc426470038"/>
       <w:r>
         <w:t>Análisis de Antecedentes</w:t>
       </w:r>
@@ -21461,7 +21741,7 @@
       <w:pPr>
         <w:pStyle w:val="Ttulo2"/>
       </w:pPr>
-      <w:bookmarkStart w:id="27" w:name="_Toc426369727"/>
+      <w:bookmarkStart w:id="27" w:name="_Toc426470039"/>
       <w:r>
         <w:t>Situación actual</w:t>
       </w:r>
@@ -21608,7 +21888,7 @@
       <w:pPr>
         <w:pStyle w:val="Ttulo2"/>
       </w:pPr>
-      <w:bookmarkStart w:id="28" w:name="_Toc426369728"/>
+      <w:bookmarkStart w:id="28" w:name="_Toc426470040"/>
       <w:r>
         <w:t>Alternativas existentes</w:t>
       </w:r>
@@ -22572,10 +22852,12 @@
       <w:pPr>
         <w:pStyle w:val="Ttulo1"/>
       </w:pPr>
+      <w:bookmarkStart w:id="30" w:name="_Toc426470041"/>
       <w:r>
         <w:lastRenderedPageBreak/>
         <w:t>Captura de requisitos</w:t>
       </w:r>
+      <w:bookmarkEnd w:id="30"/>
     </w:p>
     <w:p>
       <w:pPr>
@@ -22612,9 +22894,11 @@
       <w:pPr>
         <w:pStyle w:val="Ttulo2"/>
       </w:pPr>
+      <w:bookmarkStart w:id="31" w:name="_Toc426470042"/>
       <w:r>
         <w:t>Requisitos funcionales</w:t>
       </w:r>
+      <w:bookmarkEnd w:id="31"/>
     </w:p>
     <w:p>
       <w:pPr>
@@ -22726,9 +23010,11 @@
       <w:pPr>
         <w:pStyle w:val="Ttulo2"/>
       </w:pPr>
+      <w:bookmarkStart w:id="32" w:name="_Toc426470043"/>
       <w:r>
         <w:t>Requisitos no funcionales</w:t>
       </w:r>
+      <w:bookmarkEnd w:id="32"/>
     </w:p>
     <w:p>
       <w:pPr>
@@ -22833,12 +23119,1987 @@
       <w:pPr>
         <w:pStyle w:val="Ttulo2"/>
       </w:pPr>
-      <w:bookmarkStart w:id="30" w:name="_GoBack"/>
-      <w:r>
+      <w:bookmarkStart w:id="33" w:name="_Toc426470044"/>
+      <w:r>
+        <w:lastRenderedPageBreak/>
         <w:t>Casos de uso</w:t>
       </w:r>
-    </w:p>
-    <w:bookmarkEnd w:id="30"/>
+      <w:bookmarkEnd w:id="33"/>
+    </w:p>
+    <w:p>
+      <w:pPr>
+        <w:pStyle w:val="Ttulo3"/>
+      </w:pPr>
+      <w:r>
+        <w:t>Usuario no Identificado</w:t>
+      </w:r>
+    </w:p>
+    <w:p>
+      <w:pPr>
+        <w:keepNext/>
+        <w:jc w:val="center"/>
+      </w:pPr>
+      <w:r>
+        <w:rPr>
+          <w:noProof/>
+          <w:lang w:eastAsia="es-ES"/>
+        </w:rPr>
+        <w:drawing>
+          <wp:inline distT="0" distB="0" distL="0" distR="0" wp14:anchorId="160F694E" wp14:editId="684796E5">
+            <wp:extent cx="5400040" cy="2029057"/>
+            <wp:effectExtent l="0" t="0" r="0" b="9525"/>
+            <wp:docPr id="13" name="Imagen 13" descr="C:\Users\Alberto\Desktop\Usuario Sin Identificar.png"/>
+            <wp:cNvGraphicFramePr>
+              <a:graphicFrameLocks xmlns:a="http://schemas.openxmlformats.org/drawingml/2006/main" noChangeAspect="1"/>
+            </wp:cNvGraphicFramePr>
+            <a:graphic xmlns:a="http://schemas.openxmlformats.org/drawingml/2006/main">
+              <a:graphicData uri="http://schemas.openxmlformats.org/drawingml/2006/picture">
+                <pic:pic xmlns:pic="http://schemas.openxmlformats.org/drawingml/2006/picture">
+                  <pic:nvPicPr>
+                    <pic:cNvPr id="0" name="Picture 7" descr="C:\Users\Alberto\Desktop\Usuario Sin Identificar.png"/>
+                    <pic:cNvPicPr>
+                      <a:picLocks noChangeAspect="1" noChangeArrowheads="1"/>
+                    </pic:cNvPicPr>
+                  </pic:nvPicPr>
+                  <pic:blipFill>
+                    <a:blip r:embed="rId14" cstate="print">
+                      <a:extLst>
+                        <a:ext uri="{28A0092B-C50C-407E-A947-70E740481C1C}">
+                          <a14:useLocalDpi xmlns:a14="http://schemas.microsoft.com/office/drawing/2010/main" val="0"/>
+                        </a:ext>
+                      </a:extLst>
+                    </a:blip>
+                    <a:srcRect/>
+                    <a:stretch>
+                      <a:fillRect/>
+                    </a:stretch>
+                  </pic:blipFill>
+                  <pic:spPr bwMode="auto">
+                    <a:xfrm>
+                      <a:off x="0" y="0"/>
+                      <a:ext cx="5400040" cy="2029057"/>
+                    </a:xfrm>
+                    <a:prstGeom prst="rect">
+                      <a:avLst/>
+                    </a:prstGeom>
+                    <a:noFill/>
+                    <a:ln>
+                      <a:noFill/>
+                    </a:ln>
+                  </pic:spPr>
+                </pic:pic>
+              </a:graphicData>
+            </a:graphic>
+          </wp:inline>
+        </w:drawing>
+      </w:r>
+    </w:p>
+    <w:p>
+      <w:pPr>
+        <w:pStyle w:val="Epgrafe"/>
+        <w:jc w:val="center"/>
+      </w:pPr>
+      <w:r>
+        <w:t xml:space="preserve">Ilustración </w:t>
+      </w:r>
+      <w:fldSimple w:instr=" SEQ Ilustración \* ARABIC ">
+        <w:r>
+          <w:rPr>
+            <w:noProof/>
+          </w:rPr>
+          <w:t>6</w:t>
+        </w:r>
+      </w:fldSimple>
+      <w:r>
+        <w:t xml:space="preserve"> Usuario no identificado</w:t>
+      </w:r>
+    </w:p>
+    <w:p>
+      <w:pPr>
+        <w:spacing w:before="240" w:after="240" w:line="360" w:lineRule="auto"/>
+        <w:jc w:val="both"/>
+        <w:rPr>
+          <w:sz w:val="24"/>
+          <w:szCs w:val="24"/>
+        </w:rPr>
+      </w:pPr>
+      <w:r>
+        <w:rPr>
+          <w:sz w:val="24"/>
+          <w:szCs w:val="24"/>
+        </w:rPr>
+        <w:t xml:space="preserve">El actor denominado Usuario no identificado representa a todo usuario que llega a la </w:t>
+      </w:r>
+      <w:r>
+        <w:rPr>
+          <w:sz w:val="24"/>
+          <w:szCs w:val="24"/>
+        </w:rPr>
+        <w:t>página</w:t>
+      </w:r>
+      <w:r>
+        <w:rPr>
+          <w:sz w:val="24"/>
+          <w:szCs w:val="24"/>
+        </w:rPr>
+        <w:t xml:space="preserve"> y no se identifica. Este </w:t>
+      </w:r>
+      <w:r>
+        <w:rPr>
+          <w:sz w:val="24"/>
+          <w:szCs w:val="24"/>
+        </w:rPr>
+        <w:t>actor</w:t>
+      </w:r>
+      <w:r>
+        <w:rPr>
+          <w:sz w:val="24"/>
+          <w:szCs w:val="24"/>
+        </w:rPr>
+        <w:t xml:space="preserve"> </w:t>
+      </w:r>
+      <w:r>
+        <w:rPr>
+          <w:sz w:val="24"/>
+          <w:szCs w:val="24"/>
+        </w:rPr>
+        <w:t>cuenta con</w:t>
+      </w:r>
+      <w:r>
+        <w:rPr>
+          <w:sz w:val="24"/>
+          <w:szCs w:val="24"/>
+        </w:rPr>
+        <w:t xml:space="preserve"> l</w:t>
+      </w:r>
+      <w:r>
+        <w:rPr>
+          <w:sz w:val="24"/>
+          <w:szCs w:val="24"/>
+        </w:rPr>
+        <w:t>o</w:t>
+      </w:r>
+      <w:r>
+        <w:rPr>
+          <w:sz w:val="24"/>
+          <w:szCs w:val="24"/>
+        </w:rPr>
+        <w:t xml:space="preserve">s siguientes </w:t>
+      </w:r>
+      <w:r>
+        <w:rPr>
+          <w:sz w:val="24"/>
+          <w:szCs w:val="24"/>
+        </w:rPr>
+        <w:t>casos de uso</w:t>
+      </w:r>
+      <w:r>
+        <w:rPr>
+          <w:sz w:val="24"/>
+          <w:szCs w:val="24"/>
+        </w:rPr>
+        <w:t>:</w:t>
+      </w:r>
+    </w:p>
+    <w:p>
+      <w:pPr>
+        <w:pStyle w:val="Prrafodelista"/>
+        <w:numPr>
+          <w:ilvl w:val="0"/>
+          <w:numId w:val="25"/>
+        </w:numPr>
+        <w:spacing w:before="240" w:after="240" w:line="360" w:lineRule="auto"/>
+        <w:jc w:val="both"/>
+        <w:rPr>
+          <w:sz w:val="24"/>
+          <w:szCs w:val="24"/>
+        </w:rPr>
+      </w:pPr>
+      <w:r>
+        <w:rPr>
+          <w:sz w:val="24"/>
+          <w:szCs w:val="24"/>
+        </w:rPr>
+        <w:t xml:space="preserve">Identificarse: Permite al actor identificarse en la </w:t>
+      </w:r>
+      <w:r>
+        <w:rPr>
+          <w:sz w:val="24"/>
+          <w:szCs w:val="24"/>
+        </w:rPr>
+        <w:t>página</w:t>
+      </w:r>
+      <w:r>
+        <w:rPr>
+          <w:sz w:val="24"/>
+          <w:szCs w:val="24"/>
+        </w:rPr>
+        <w:t>.</w:t>
+      </w:r>
+    </w:p>
+    <w:p>
+      <w:pPr>
+        <w:pStyle w:val="Prrafodelista"/>
+        <w:numPr>
+          <w:ilvl w:val="0"/>
+          <w:numId w:val="25"/>
+        </w:numPr>
+        <w:spacing w:before="240" w:after="240" w:line="360" w:lineRule="auto"/>
+        <w:jc w:val="both"/>
+        <w:rPr>
+          <w:sz w:val="24"/>
+          <w:szCs w:val="24"/>
+        </w:rPr>
+      </w:pPr>
+      <w:r>
+        <w:rPr>
+          <w:sz w:val="24"/>
+          <w:szCs w:val="24"/>
+        </w:rPr>
+        <w:t>Registrarse: Permite a un actor que no cuenta con usuario y contraseña darse de alta en la página para poder Identificarse.</w:t>
+      </w:r>
+    </w:p>
+    <w:p>
+      <w:pPr>
+        <w:pStyle w:val="Prrafodelista"/>
+        <w:numPr>
+          <w:ilvl w:val="0"/>
+          <w:numId w:val="25"/>
+        </w:numPr>
+        <w:spacing w:before="240" w:after="240" w:line="360" w:lineRule="auto"/>
+        <w:jc w:val="both"/>
+        <w:rPr>
+          <w:sz w:val="24"/>
+          <w:szCs w:val="24"/>
+        </w:rPr>
+      </w:pPr>
+      <w:r>
+        <w:rPr>
+          <w:sz w:val="24"/>
+          <w:szCs w:val="24"/>
+        </w:rPr>
+        <w:t>Ver Autor: Permite al actor ver los datos de un usuario registrado.</w:t>
+      </w:r>
+    </w:p>
+    <w:p>
+      <w:pPr>
+        <w:pStyle w:val="Prrafodelista"/>
+        <w:numPr>
+          <w:ilvl w:val="0"/>
+          <w:numId w:val="25"/>
+        </w:numPr>
+        <w:spacing w:before="240" w:after="240" w:line="360" w:lineRule="auto"/>
+        <w:jc w:val="both"/>
+        <w:rPr>
+          <w:sz w:val="24"/>
+          <w:szCs w:val="24"/>
+        </w:rPr>
+      </w:pPr>
+      <w:r>
+        <w:rPr>
+          <w:sz w:val="24"/>
+          <w:szCs w:val="24"/>
+        </w:rPr>
+        <w:t>Ver Obra: Permite ver la obra creada por un autor</w:t>
+      </w:r>
+      <w:r>
+        <w:rPr>
+          <w:sz w:val="24"/>
+          <w:szCs w:val="24"/>
+        </w:rPr>
+        <w:t>.</w:t>
+      </w:r>
+    </w:p>
+    <w:p>
+      <w:pPr>
+        <w:pStyle w:val="Prrafodelista"/>
+        <w:numPr>
+          <w:ilvl w:val="0"/>
+          <w:numId w:val="25"/>
+        </w:numPr>
+        <w:spacing w:before="240" w:after="240" w:line="360" w:lineRule="auto"/>
+        <w:jc w:val="both"/>
+        <w:rPr>
+          <w:sz w:val="24"/>
+          <w:szCs w:val="24"/>
+        </w:rPr>
+      </w:pPr>
+      <w:r>
+        <w:rPr>
+          <w:sz w:val="24"/>
+          <w:szCs w:val="24"/>
+        </w:rPr>
+        <w:t xml:space="preserve">Identificarse como Administrador: Permite al actor identificarse como Administrador y acceder </w:t>
+      </w:r>
+      <w:r>
+        <w:rPr>
+          <w:sz w:val="24"/>
+          <w:szCs w:val="24"/>
+        </w:rPr>
+        <w:t>a la sección de administración de la web.</w:t>
+      </w:r>
+    </w:p>
+    <w:p>
+      <w:pPr>
+        <w:pStyle w:val="Prrafodelista"/>
+        <w:numPr>
+          <w:ilvl w:val="0"/>
+          <w:numId w:val="25"/>
+        </w:numPr>
+        <w:spacing w:before="240" w:after="240" w:line="360" w:lineRule="auto"/>
+        <w:jc w:val="both"/>
+        <w:rPr>
+          <w:sz w:val="24"/>
+          <w:szCs w:val="24"/>
+        </w:rPr>
+      </w:pPr>
+      <w:r>
+        <w:rPr>
+          <w:sz w:val="24"/>
+          <w:szCs w:val="24"/>
+        </w:rPr>
+        <w:t>Ver Comentario: Permite ver los comentarios que otros usuarios han dejado en un capítulo de una obra.</w:t>
+      </w:r>
+    </w:p>
+    <w:p>
+      <w:pPr>
+        <w:pStyle w:val="Prrafodelista"/>
+        <w:numPr>
+          <w:ilvl w:val="0"/>
+          <w:numId w:val="25"/>
+        </w:numPr>
+        <w:spacing w:before="240" w:after="240" w:line="360" w:lineRule="auto"/>
+        <w:jc w:val="both"/>
+        <w:rPr>
+          <w:sz w:val="24"/>
+          <w:szCs w:val="24"/>
+        </w:rPr>
+      </w:pPr>
+      <w:r>
+        <w:rPr>
+          <w:sz w:val="24"/>
+          <w:szCs w:val="24"/>
+        </w:rPr>
+        <w:t>Recuperar contraseña: Permite recuperar la contraseña del actor en caso de que la haya olvidado.</w:t>
+      </w:r>
+    </w:p>
+    <w:p>
+      <w:pPr>
+        <w:pStyle w:val="Prrafodelista"/>
+        <w:numPr>
+          <w:ilvl w:val="0"/>
+          <w:numId w:val="25"/>
+        </w:numPr>
+        <w:spacing w:before="240" w:after="240" w:line="360" w:lineRule="auto"/>
+        <w:jc w:val="both"/>
+        <w:rPr>
+          <w:sz w:val="24"/>
+          <w:szCs w:val="24"/>
+        </w:rPr>
+      </w:pPr>
+      <w:r>
+        <w:rPr>
+          <w:sz w:val="24"/>
+          <w:szCs w:val="24"/>
+        </w:rPr>
+        <w:t>Exportar: Permite exportar la obra que el usuario está viendo a un formato adecuado para la impresión o para la lectura en e-</w:t>
+      </w:r>
+      <w:proofErr w:type="spellStart"/>
+      <w:r>
+        <w:rPr>
+          <w:sz w:val="24"/>
+          <w:szCs w:val="24"/>
+        </w:rPr>
+        <w:t>book</w:t>
+      </w:r>
+      <w:proofErr w:type="spellEnd"/>
+      <w:r>
+        <w:rPr>
+          <w:sz w:val="24"/>
+          <w:szCs w:val="24"/>
+        </w:rPr>
+        <w:t>.</w:t>
+      </w:r>
+    </w:p>
+    <w:p>
+      <w:pPr>
+        <w:pStyle w:val="Ttulo3"/>
+      </w:pPr>
+      <w:r>
+        <w:lastRenderedPageBreak/>
+        <w:t>Usuario Identificado</w:t>
+      </w:r>
+    </w:p>
+    <w:p>
+      <w:pPr>
+        <w:keepNext/>
+        <w:jc w:val="center"/>
+      </w:pPr>
+      <w:r>
+        <w:rPr>
+          <w:noProof/>
+          <w:lang w:eastAsia="es-ES"/>
+        </w:rPr>
+        <w:drawing>
+          <wp:inline distT="0" distB="0" distL="0" distR="0">
+            <wp:extent cx="5400040" cy="2112602"/>
+            <wp:effectExtent l="0" t="0" r="0" b="2540"/>
+            <wp:docPr id="2" name="Imagen 2" descr="C:\Users\Alberto\Desktop\Usuario Identificado.png"/>
+            <wp:cNvGraphicFramePr>
+              <a:graphicFrameLocks xmlns:a="http://schemas.openxmlformats.org/drawingml/2006/main" noChangeAspect="1"/>
+            </wp:cNvGraphicFramePr>
+            <a:graphic xmlns:a="http://schemas.openxmlformats.org/drawingml/2006/main">
+              <a:graphicData uri="http://schemas.openxmlformats.org/drawingml/2006/picture">
+                <pic:pic xmlns:pic="http://schemas.openxmlformats.org/drawingml/2006/picture">
+                  <pic:nvPicPr>
+                    <pic:cNvPr id="0" name="Picture 1" descr="C:\Users\Alberto\Desktop\Usuario Identificado.png"/>
+                    <pic:cNvPicPr>
+                      <a:picLocks noChangeAspect="1" noChangeArrowheads="1"/>
+                    </pic:cNvPicPr>
+                  </pic:nvPicPr>
+                  <pic:blipFill>
+                    <a:blip r:embed="rId15" cstate="print">
+                      <a:extLst>
+                        <a:ext uri="{28A0092B-C50C-407E-A947-70E740481C1C}">
+                          <a14:useLocalDpi xmlns:a14="http://schemas.microsoft.com/office/drawing/2010/main" val="0"/>
+                        </a:ext>
+                      </a:extLst>
+                    </a:blip>
+                    <a:srcRect/>
+                    <a:stretch>
+                      <a:fillRect/>
+                    </a:stretch>
+                  </pic:blipFill>
+                  <pic:spPr bwMode="auto">
+                    <a:xfrm>
+                      <a:off x="0" y="0"/>
+                      <a:ext cx="5400040" cy="2112602"/>
+                    </a:xfrm>
+                    <a:prstGeom prst="rect">
+                      <a:avLst/>
+                    </a:prstGeom>
+                    <a:noFill/>
+                    <a:ln>
+                      <a:noFill/>
+                    </a:ln>
+                  </pic:spPr>
+                </pic:pic>
+              </a:graphicData>
+            </a:graphic>
+          </wp:inline>
+        </w:drawing>
+      </w:r>
+    </w:p>
+    <w:p>
+      <w:pPr>
+        <w:pStyle w:val="Epgrafe"/>
+        <w:jc w:val="center"/>
+      </w:pPr>
+      <w:r>
+        <w:t xml:space="preserve">Ilustración </w:t>
+      </w:r>
+      <w:fldSimple w:instr=" SEQ Ilustración \* ARABIC ">
+        <w:r>
+          <w:rPr>
+            <w:noProof/>
+          </w:rPr>
+          <w:t>7</w:t>
+        </w:r>
+      </w:fldSimple>
+      <w:r>
+        <w:t xml:space="preserve"> Usuario identificado</w:t>
+      </w:r>
+    </w:p>
+    <w:p>
+      <w:pPr>
+        <w:spacing w:before="240" w:after="240" w:line="360" w:lineRule="auto"/>
+        <w:jc w:val="both"/>
+        <w:rPr>
+          <w:sz w:val="24"/>
+          <w:szCs w:val="24"/>
+        </w:rPr>
+      </w:pPr>
+      <w:r>
+        <w:rPr>
+          <w:sz w:val="24"/>
+          <w:szCs w:val="24"/>
+        </w:rPr>
+        <w:t xml:space="preserve">El actor denominado Usuario </w:t>
+      </w:r>
+      <w:r>
+        <w:rPr>
+          <w:sz w:val="24"/>
+          <w:szCs w:val="24"/>
+        </w:rPr>
+        <w:t>i</w:t>
+      </w:r>
+      <w:r>
+        <w:rPr>
+          <w:sz w:val="24"/>
+          <w:szCs w:val="24"/>
+        </w:rPr>
+        <w:t xml:space="preserve">dentificado representa a todo usuario </w:t>
+      </w:r>
+      <w:r>
+        <w:rPr>
+          <w:sz w:val="24"/>
+          <w:szCs w:val="24"/>
+        </w:rPr>
+        <w:t xml:space="preserve">tras llegar a la </w:t>
+      </w:r>
+      <w:r>
+        <w:rPr>
+          <w:sz w:val="24"/>
+          <w:szCs w:val="24"/>
+        </w:rPr>
+        <w:t>página</w:t>
+      </w:r>
+      <w:r>
+        <w:rPr>
+          <w:sz w:val="24"/>
+          <w:szCs w:val="24"/>
+        </w:rPr>
+        <w:t xml:space="preserve"> como usuario no identificado ha completado el caso de uso Identificarse</w:t>
+      </w:r>
+      <w:r>
+        <w:rPr>
+          <w:sz w:val="24"/>
+          <w:szCs w:val="24"/>
+        </w:rPr>
+        <w:t>. Este actor cuenta con los siguientes casos de uso</w:t>
+      </w:r>
+      <w:r>
+        <w:rPr>
+          <w:sz w:val="24"/>
+          <w:szCs w:val="24"/>
+        </w:rPr>
+        <w:t>:</w:t>
+      </w:r>
+    </w:p>
+    <w:p>
+      <w:pPr>
+        <w:pStyle w:val="Prrafodelista"/>
+        <w:numPr>
+          <w:ilvl w:val="0"/>
+          <w:numId w:val="26"/>
+        </w:numPr>
+        <w:spacing w:before="240" w:after="240" w:line="360" w:lineRule="auto"/>
+        <w:jc w:val="both"/>
+        <w:rPr>
+          <w:sz w:val="24"/>
+          <w:szCs w:val="24"/>
+        </w:rPr>
+      </w:pPr>
+      <w:r>
+        <w:rPr>
+          <w:sz w:val="24"/>
+          <w:szCs w:val="24"/>
+        </w:rPr>
+        <w:t>Cambiar Datos: Permite al actor cambiar sus datos de perfil y la contraseña.</w:t>
+      </w:r>
+    </w:p>
+    <w:p>
+      <w:pPr>
+        <w:pStyle w:val="Prrafodelista"/>
+        <w:numPr>
+          <w:ilvl w:val="0"/>
+          <w:numId w:val="26"/>
+        </w:numPr>
+        <w:spacing w:before="240" w:after="240" w:line="360" w:lineRule="auto"/>
+        <w:jc w:val="both"/>
+        <w:rPr>
+          <w:sz w:val="24"/>
+          <w:szCs w:val="24"/>
+        </w:rPr>
+      </w:pPr>
+      <w:r>
+        <w:rPr>
+          <w:sz w:val="24"/>
+          <w:szCs w:val="24"/>
+        </w:rPr>
+        <w:t>Crear/Editar Obra: Permite al actor crear una nueva obra o editar una obra ya existente.</w:t>
+      </w:r>
+    </w:p>
+    <w:p>
+      <w:pPr>
+        <w:pStyle w:val="Prrafodelista"/>
+        <w:numPr>
+          <w:ilvl w:val="0"/>
+          <w:numId w:val="26"/>
+        </w:numPr>
+        <w:spacing w:before="240" w:after="240" w:line="360" w:lineRule="auto"/>
+        <w:jc w:val="both"/>
+        <w:rPr>
+          <w:sz w:val="24"/>
+          <w:szCs w:val="24"/>
+        </w:rPr>
+      </w:pPr>
+      <w:r>
+        <w:rPr>
+          <w:sz w:val="24"/>
+          <w:szCs w:val="24"/>
+        </w:rPr>
+        <w:t>Ver Obra:</w:t>
+      </w:r>
+      <w:r>
+        <w:rPr>
+          <w:sz w:val="24"/>
+          <w:szCs w:val="24"/>
+        </w:rPr>
+        <w:t xml:space="preserve"> </w:t>
+      </w:r>
+      <w:r>
+        <w:rPr>
+          <w:sz w:val="24"/>
+          <w:szCs w:val="24"/>
+        </w:rPr>
+        <w:t xml:space="preserve">Permite </w:t>
+      </w:r>
+      <w:r>
+        <w:rPr>
+          <w:sz w:val="24"/>
+          <w:szCs w:val="24"/>
+        </w:rPr>
+        <w:t>ver la obra creada por un autor</w:t>
+      </w:r>
+      <w:r>
+        <w:rPr>
+          <w:sz w:val="24"/>
+          <w:szCs w:val="24"/>
+        </w:rPr>
+        <w:t>.</w:t>
+      </w:r>
+    </w:p>
+    <w:p>
+      <w:pPr>
+        <w:pStyle w:val="Prrafodelista"/>
+        <w:numPr>
+          <w:ilvl w:val="0"/>
+          <w:numId w:val="26"/>
+        </w:numPr>
+        <w:spacing w:before="240" w:after="240" w:line="360" w:lineRule="auto"/>
+        <w:jc w:val="both"/>
+        <w:rPr>
+          <w:sz w:val="24"/>
+          <w:szCs w:val="24"/>
+        </w:rPr>
+      </w:pPr>
+      <w:r>
+        <w:rPr>
+          <w:sz w:val="24"/>
+          <w:szCs w:val="24"/>
+        </w:rPr>
+        <w:t>Seguir Obra: Permite al actor habilitar o deshabilitar el recibir notificaciones al correo cuando la obra se actualiza.</w:t>
+      </w:r>
+    </w:p>
+    <w:p>
+      <w:pPr>
+        <w:pStyle w:val="Prrafodelista"/>
+        <w:numPr>
+          <w:ilvl w:val="0"/>
+          <w:numId w:val="26"/>
+        </w:numPr>
+        <w:spacing w:before="240" w:after="240" w:line="360" w:lineRule="auto"/>
+        <w:jc w:val="both"/>
+        <w:rPr>
+          <w:sz w:val="24"/>
+          <w:szCs w:val="24"/>
+        </w:rPr>
+      </w:pPr>
+      <w:r>
+        <w:rPr>
+          <w:sz w:val="24"/>
+          <w:szCs w:val="24"/>
+        </w:rPr>
+        <w:t>Exportar:</w:t>
+      </w:r>
+      <w:r>
+        <w:rPr>
+          <w:sz w:val="24"/>
+          <w:szCs w:val="24"/>
+        </w:rPr>
+        <w:t xml:space="preserve"> </w:t>
+      </w:r>
+      <w:r>
+        <w:rPr>
+          <w:sz w:val="24"/>
+          <w:szCs w:val="24"/>
+        </w:rPr>
+        <w:t>Permite exportar la obra que el usuario está viendo a un formato adecuado para la impresión o para la lectura en e-</w:t>
+      </w:r>
+      <w:proofErr w:type="spellStart"/>
+      <w:r>
+        <w:rPr>
+          <w:sz w:val="24"/>
+          <w:szCs w:val="24"/>
+        </w:rPr>
+        <w:t>book</w:t>
+      </w:r>
+      <w:proofErr w:type="spellEnd"/>
+      <w:r>
+        <w:rPr>
+          <w:sz w:val="24"/>
+          <w:szCs w:val="24"/>
+        </w:rPr>
+        <w:t>.</w:t>
+      </w:r>
+    </w:p>
+    <w:p>
+      <w:pPr>
+        <w:pStyle w:val="Prrafodelista"/>
+        <w:numPr>
+          <w:ilvl w:val="0"/>
+          <w:numId w:val="26"/>
+        </w:numPr>
+        <w:spacing w:before="240" w:after="240" w:line="360" w:lineRule="auto"/>
+        <w:jc w:val="both"/>
+        <w:rPr>
+          <w:sz w:val="24"/>
+          <w:szCs w:val="24"/>
+        </w:rPr>
+      </w:pPr>
+      <w:r>
+        <w:rPr>
+          <w:sz w:val="24"/>
+          <w:szCs w:val="24"/>
+        </w:rPr>
+        <w:t>Comentar:</w:t>
+      </w:r>
+      <w:r>
+        <w:rPr>
+          <w:sz w:val="24"/>
+          <w:szCs w:val="24"/>
+        </w:rPr>
+        <w:t xml:space="preserve"> Permite al actor realizar comentarios sobre la obra.</w:t>
+      </w:r>
+    </w:p>
+    <w:p>
+      <w:pPr>
+        <w:pStyle w:val="Prrafodelista"/>
+        <w:numPr>
+          <w:ilvl w:val="0"/>
+          <w:numId w:val="26"/>
+        </w:numPr>
+        <w:spacing w:before="240" w:after="240" w:line="360" w:lineRule="auto"/>
+        <w:jc w:val="both"/>
+        <w:rPr>
+          <w:sz w:val="24"/>
+          <w:szCs w:val="24"/>
+        </w:rPr>
+      </w:pPr>
+      <w:r>
+        <w:rPr>
+          <w:sz w:val="24"/>
+          <w:szCs w:val="24"/>
+        </w:rPr>
+        <w:t>Ver Comentarios:</w:t>
+      </w:r>
+      <w:r>
+        <w:rPr>
+          <w:sz w:val="24"/>
+          <w:szCs w:val="24"/>
+        </w:rPr>
+        <w:t xml:space="preserve"> Permite ver los comentarios que otros usuarios han dejado en un capítulo de una obra.</w:t>
+      </w:r>
+    </w:p>
+    <w:p>
+      <w:pPr>
+        <w:pStyle w:val="Prrafodelista"/>
+        <w:numPr>
+          <w:ilvl w:val="0"/>
+          <w:numId w:val="26"/>
+        </w:numPr>
+        <w:spacing w:before="240" w:after="240" w:line="360" w:lineRule="auto"/>
+        <w:jc w:val="both"/>
+        <w:rPr>
+          <w:sz w:val="24"/>
+          <w:szCs w:val="24"/>
+        </w:rPr>
+      </w:pPr>
+      <w:r>
+        <w:rPr>
+          <w:sz w:val="24"/>
+          <w:szCs w:val="24"/>
+        </w:rPr>
+        <w:t>Ver Autor</w:t>
+      </w:r>
+      <w:r>
+        <w:rPr>
+          <w:sz w:val="24"/>
+          <w:szCs w:val="24"/>
+        </w:rPr>
+        <w:t>: Permite al actor ver los datos de un usuario registrado.</w:t>
+      </w:r>
+    </w:p>
+    <w:p>
+      <w:pPr>
+        <w:pStyle w:val="Prrafodelista"/>
+        <w:numPr>
+          <w:ilvl w:val="0"/>
+          <w:numId w:val="26"/>
+        </w:numPr>
+        <w:spacing w:before="240" w:after="240" w:line="360" w:lineRule="auto"/>
+        <w:jc w:val="both"/>
+        <w:rPr>
+          <w:sz w:val="24"/>
+          <w:szCs w:val="24"/>
+        </w:rPr>
+      </w:pPr>
+      <w:proofErr w:type="spellStart"/>
+      <w:r>
+        <w:rPr>
+          <w:sz w:val="24"/>
+          <w:szCs w:val="24"/>
+        </w:rPr>
+        <w:t>LogOut</w:t>
+      </w:r>
+      <w:proofErr w:type="spellEnd"/>
+      <w:r>
+        <w:rPr>
+          <w:sz w:val="24"/>
+          <w:szCs w:val="24"/>
+        </w:rPr>
+        <w:t>: Permite al actor cerrar la sesión y pasar a ser un usuario no identificado.</w:t>
+      </w:r>
+    </w:p>
+    <w:p>
+      <w:pPr>
+        <w:pStyle w:val="Ttulo3"/>
+      </w:pPr>
+      <w:bookmarkStart w:id="34" w:name="_GoBack"/>
+      <w:r>
+        <w:lastRenderedPageBreak/>
+        <w:t>Administrador</w:t>
+      </w:r>
+    </w:p>
+    <w:bookmarkEnd w:id="34"/>
+    <w:p>
+      <w:pPr>
+        <w:keepNext/>
+        <w:jc w:val="center"/>
+      </w:pPr>
+      <w:r>
+        <w:rPr>
+          <w:noProof/>
+          <w:lang w:eastAsia="es-ES"/>
+        </w:rPr>
+        <w:drawing>
+          <wp:inline distT="0" distB="0" distL="0" distR="0" wp14:anchorId="3B6A941E" wp14:editId="02C10776">
+            <wp:extent cx="2872800" cy="2836800"/>
+            <wp:effectExtent l="0" t="0" r="3810" b="1905"/>
+            <wp:docPr id="10" name="Imagen 10" descr="C:\Users\Alberto\Desktop\Usuario Administrador.png"/>
+            <wp:cNvGraphicFramePr>
+              <a:graphicFrameLocks xmlns:a="http://schemas.openxmlformats.org/drawingml/2006/main" noChangeAspect="1"/>
+            </wp:cNvGraphicFramePr>
+            <a:graphic xmlns:a="http://schemas.openxmlformats.org/drawingml/2006/main">
+              <a:graphicData uri="http://schemas.openxmlformats.org/drawingml/2006/picture">
+                <pic:pic xmlns:pic="http://schemas.openxmlformats.org/drawingml/2006/picture">
+                  <pic:nvPicPr>
+                    <pic:cNvPr id="0" name="Picture 4" descr="C:\Users\Alberto\Desktop\Usuario Administrador.png"/>
+                    <pic:cNvPicPr>
+                      <a:picLocks noChangeAspect="1" noChangeArrowheads="1"/>
+                    </pic:cNvPicPr>
+                  </pic:nvPicPr>
+                  <pic:blipFill>
+                    <a:blip r:embed="rId16" cstate="print">
+                      <a:extLst>
+                        <a:ext uri="{28A0092B-C50C-407E-A947-70E740481C1C}">
+                          <a14:useLocalDpi xmlns:a14="http://schemas.microsoft.com/office/drawing/2010/main" val="0"/>
+                        </a:ext>
+                      </a:extLst>
+                    </a:blip>
+                    <a:srcRect/>
+                    <a:stretch>
+                      <a:fillRect/>
+                    </a:stretch>
+                  </pic:blipFill>
+                  <pic:spPr bwMode="auto">
+                    <a:xfrm>
+                      <a:off x="0" y="0"/>
+                      <a:ext cx="2872800" cy="2836800"/>
+                    </a:xfrm>
+                    <a:prstGeom prst="rect">
+                      <a:avLst/>
+                    </a:prstGeom>
+                    <a:noFill/>
+                    <a:ln>
+                      <a:noFill/>
+                    </a:ln>
+                  </pic:spPr>
+                </pic:pic>
+              </a:graphicData>
+            </a:graphic>
+          </wp:inline>
+        </w:drawing>
+      </w:r>
+    </w:p>
+    <w:p>
+      <w:pPr>
+        <w:pStyle w:val="Epgrafe"/>
+        <w:jc w:val="center"/>
+      </w:pPr>
+      <w:r>
+        <w:t xml:space="preserve">Ilustración </w:t>
+      </w:r>
+      <w:fldSimple w:instr=" SEQ Ilustración \* ARABIC ">
+        <w:r>
+          <w:rPr>
+            <w:noProof/>
+          </w:rPr>
+          <w:t>8</w:t>
+        </w:r>
+      </w:fldSimple>
+      <w:r>
+        <w:t xml:space="preserve"> Administrador</w:t>
+      </w:r>
+    </w:p>
+    <w:p>
+      <w:pPr>
+        <w:spacing w:before="240" w:after="240" w:line="360" w:lineRule="auto"/>
+        <w:jc w:val="both"/>
+        <w:rPr>
+          <w:sz w:val="24"/>
+          <w:szCs w:val="24"/>
+        </w:rPr>
+      </w:pPr>
+      <w:r>
+        <w:rPr>
+          <w:sz w:val="24"/>
+          <w:szCs w:val="24"/>
+        </w:rPr>
+        <w:t xml:space="preserve">El actor denominado </w:t>
+      </w:r>
+      <w:r>
+        <w:rPr>
+          <w:sz w:val="24"/>
+          <w:szCs w:val="24"/>
+        </w:rPr>
+        <w:t>Administrador</w:t>
+      </w:r>
+      <w:r>
+        <w:rPr>
+          <w:sz w:val="24"/>
+          <w:szCs w:val="24"/>
+        </w:rPr>
+        <w:t xml:space="preserve"> representa a todo usuario </w:t>
+      </w:r>
+      <w:r>
+        <w:rPr>
+          <w:sz w:val="24"/>
+          <w:szCs w:val="24"/>
+        </w:rPr>
+        <w:t xml:space="preserve">tras llegar a la página como usuario no identificado ha completado el caso de uso </w:t>
+      </w:r>
+      <w:r>
+        <w:rPr>
+          <w:sz w:val="24"/>
+          <w:szCs w:val="24"/>
+        </w:rPr>
+        <w:t>Identificarse como administrador</w:t>
+      </w:r>
+      <w:r>
+        <w:rPr>
+          <w:sz w:val="24"/>
+          <w:szCs w:val="24"/>
+        </w:rPr>
+        <w:t>. Este actor cuenta con los siguientes casos de uso</w:t>
+      </w:r>
+      <w:r>
+        <w:rPr>
+          <w:sz w:val="24"/>
+          <w:szCs w:val="24"/>
+        </w:rPr>
+        <w:t>:</w:t>
+      </w:r>
+    </w:p>
+    <w:p>
+      <w:pPr>
+        <w:pStyle w:val="Prrafodelista"/>
+        <w:numPr>
+          <w:ilvl w:val="0"/>
+          <w:numId w:val="27"/>
+        </w:numPr>
+        <w:spacing w:before="240" w:after="240" w:line="360" w:lineRule="auto"/>
+        <w:jc w:val="both"/>
+        <w:rPr>
+          <w:sz w:val="24"/>
+          <w:szCs w:val="24"/>
+        </w:rPr>
+      </w:pPr>
+      <w:r>
+        <w:rPr>
+          <w:sz w:val="24"/>
+          <w:szCs w:val="24"/>
+        </w:rPr>
+        <w:t>Cambiar Contraseña: Permite al actor cambiar la contraseña.</w:t>
+      </w:r>
+    </w:p>
+    <w:p>
+      <w:pPr>
+        <w:pStyle w:val="Prrafodelista"/>
+        <w:numPr>
+          <w:ilvl w:val="0"/>
+          <w:numId w:val="27"/>
+        </w:numPr>
+        <w:spacing w:before="240" w:after="240" w:line="360" w:lineRule="auto"/>
+        <w:jc w:val="both"/>
+        <w:rPr>
+          <w:sz w:val="24"/>
+          <w:szCs w:val="24"/>
+        </w:rPr>
+      </w:pPr>
+      <w:r>
+        <w:rPr>
+          <w:sz w:val="24"/>
+          <w:szCs w:val="24"/>
+        </w:rPr>
+        <w:t>Deshabilitar Obras: Permite al actor deshabilitar las obras para que no sean visibles.</w:t>
+      </w:r>
+    </w:p>
+    <w:p>
+      <w:pPr>
+        <w:pStyle w:val="Prrafodelista"/>
+        <w:numPr>
+          <w:ilvl w:val="0"/>
+          <w:numId w:val="27"/>
+        </w:numPr>
+        <w:spacing w:before="240" w:after="240" w:line="360" w:lineRule="auto"/>
+        <w:jc w:val="both"/>
+        <w:rPr>
+          <w:sz w:val="24"/>
+          <w:szCs w:val="24"/>
+        </w:rPr>
+      </w:pPr>
+      <w:r>
+        <w:rPr>
+          <w:sz w:val="24"/>
+          <w:szCs w:val="24"/>
+        </w:rPr>
+        <w:t xml:space="preserve">Deshabilitar Usuarios: </w:t>
+      </w:r>
+      <w:r>
+        <w:rPr>
+          <w:sz w:val="24"/>
+          <w:szCs w:val="24"/>
+        </w:rPr>
+        <w:t>Pe</w:t>
+      </w:r>
+      <w:r>
+        <w:rPr>
+          <w:sz w:val="24"/>
+          <w:szCs w:val="24"/>
+        </w:rPr>
+        <w:t xml:space="preserve">rmite al actor deshabilitar autores </w:t>
+      </w:r>
+      <w:r>
+        <w:rPr>
+          <w:sz w:val="24"/>
+          <w:szCs w:val="24"/>
+        </w:rPr>
+        <w:t xml:space="preserve">para que </w:t>
+      </w:r>
+      <w:r>
+        <w:rPr>
+          <w:sz w:val="24"/>
+          <w:szCs w:val="24"/>
+        </w:rPr>
+        <w:t>puedan realizar comentarios ni crear nuevas obras.</w:t>
+      </w:r>
+    </w:p>
+    <w:p>
+      <w:pPr>
+        <w:pStyle w:val="Prrafodelista"/>
+        <w:numPr>
+          <w:ilvl w:val="0"/>
+          <w:numId w:val="27"/>
+        </w:numPr>
+        <w:spacing w:before="240" w:after="240" w:line="360" w:lineRule="auto"/>
+        <w:jc w:val="both"/>
+        <w:rPr>
+          <w:sz w:val="24"/>
+          <w:szCs w:val="24"/>
+        </w:rPr>
+      </w:pPr>
+      <w:r>
+        <w:rPr>
+          <w:sz w:val="24"/>
+          <w:szCs w:val="24"/>
+        </w:rPr>
+        <w:t>Eliminar elementos deshabilitados: Permite eliminar del sistema elementos deshabilitados.</w:t>
+      </w:r>
+    </w:p>
+    <w:p>
+      <w:pPr>
+        <w:pStyle w:val="Prrafodelista"/>
+        <w:numPr>
+          <w:ilvl w:val="0"/>
+          <w:numId w:val="27"/>
+        </w:numPr>
+        <w:spacing w:before="240" w:after="240" w:line="360" w:lineRule="auto"/>
+        <w:jc w:val="both"/>
+        <w:rPr>
+          <w:sz w:val="24"/>
+          <w:szCs w:val="24"/>
+        </w:rPr>
+      </w:pPr>
+      <w:proofErr w:type="spellStart"/>
+      <w:r>
+        <w:rPr>
+          <w:sz w:val="24"/>
+          <w:szCs w:val="24"/>
+        </w:rPr>
+        <w:t>LogOut</w:t>
+      </w:r>
+      <w:proofErr w:type="spellEnd"/>
+      <w:r>
+        <w:rPr>
+          <w:sz w:val="24"/>
+          <w:szCs w:val="24"/>
+        </w:rPr>
+        <w:t>: Permite al actor cerrar la sesión y pasar a ser un usuario no identificado.</w:t>
+      </w:r>
+    </w:p>
+    <w:p/>
+    <w:p>
+      <w:pPr>
+        <w:pStyle w:val="Ttulo2"/>
+      </w:pPr>
+      <w:r>
+        <w:t>Modelo de dominio</w:t>
+      </w:r>
+    </w:p>
+    <w:p>
+      <w:pPr>
+        <w:spacing w:before="240" w:after="240" w:line="360" w:lineRule="auto"/>
+        <w:jc w:val="both"/>
+        <w:rPr>
+          <w:sz w:val="24"/>
+          <w:szCs w:val="24"/>
+        </w:rPr>
+      </w:pPr>
+      <w:r>
+        <w:rPr>
+          <w:sz w:val="24"/>
+          <w:szCs w:val="24"/>
+        </w:rPr>
+        <w:t>En esta sección se incluye el modelo de dominio y se explica brevemente las relaciones entre los distintos “objetos” y la información que se almacena para el correcto funcionamiento del sistema.</w:t>
+      </w:r>
+    </w:p>
+    <w:p>
+      <w:pPr>
+        <w:keepNext/>
+        <w:jc w:val="center"/>
+      </w:pPr>
+      <w:r>
+        <w:rPr>
+          <w:noProof/>
+          <w:lang w:eastAsia="es-ES"/>
+        </w:rPr>
+        <w:lastRenderedPageBreak/>
+        <w:drawing>
+          <wp:inline distT="0" distB="0" distL="0" distR="0" wp14:anchorId="7CA44C07" wp14:editId="46059CFB">
+            <wp:extent cx="4552950" cy="4591050"/>
+            <wp:effectExtent l="0" t="0" r="0" b="0"/>
+            <wp:docPr id="7" name="Imagen 7" descr="C:\Users\Alberto\Desktop\Modelo de dominio.png"/>
+            <wp:cNvGraphicFramePr>
+              <a:graphicFrameLocks xmlns:a="http://schemas.openxmlformats.org/drawingml/2006/main" noChangeAspect="1"/>
+            </wp:cNvGraphicFramePr>
+            <a:graphic xmlns:a="http://schemas.openxmlformats.org/drawingml/2006/main">
+              <a:graphicData uri="http://schemas.openxmlformats.org/drawingml/2006/picture">
+                <pic:pic xmlns:pic="http://schemas.openxmlformats.org/drawingml/2006/picture">
+                  <pic:nvPicPr>
+                    <pic:cNvPr id="0" name="Picture 3" descr="C:\Users\Alberto\Desktop\Modelo de dominio.png"/>
+                    <pic:cNvPicPr>
+                      <a:picLocks noChangeAspect="1" noChangeArrowheads="1"/>
+                    </pic:cNvPicPr>
+                  </pic:nvPicPr>
+                  <pic:blipFill>
+                    <a:blip r:embed="rId17" cstate="print">
+                      <a:extLst>
+                        <a:ext uri="{28A0092B-C50C-407E-A947-70E740481C1C}">
+                          <a14:useLocalDpi xmlns:a14="http://schemas.microsoft.com/office/drawing/2010/main" val="0"/>
+                        </a:ext>
+                      </a:extLst>
+                    </a:blip>
+                    <a:srcRect/>
+                    <a:stretch>
+                      <a:fillRect/>
+                    </a:stretch>
+                  </pic:blipFill>
+                  <pic:spPr bwMode="auto">
+                    <a:xfrm>
+                      <a:off x="0" y="0"/>
+                      <a:ext cx="4552950" cy="4591050"/>
+                    </a:xfrm>
+                    <a:prstGeom prst="rect">
+                      <a:avLst/>
+                    </a:prstGeom>
+                    <a:noFill/>
+                    <a:ln>
+                      <a:noFill/>
+                    </a:ln>
+                  </pic:spPr>
+                </pic:pic>
+              </a:graphicData>
+            </a:graphic>
+          </wp:inline>
+        </w:drawing>
+      </w:r>
+    </w:p>
+    <w:p>
+      <w:pPr>
+        <w:pStyle w:val="Epgrafe"/>
+        <w:jc w:val="center"/>
+      </w:pPr>
+      <w:r>
+        <w:t xml:space="preserve">Ilustración </w:t>
+      </w:r>
+      <w:fldSimple w:instr=" SEQ Ilustración \* ARABIC ">
+        <w:r>
+          <w:rPr>
+            <w:noProof/>
+          </w:rPr>
+          <w:t>9</w:t>
+        </w:r>
+      </w:fldSimple>
+      <w:r>
+        <w:t xml:space="preserve"> Modelo de dominio</w:t>
+      </w:r>
+    </w:p>
+    <w:p>
+      <w:pPr>
+        <w:pStyle w:val="Ttulo3"/>
+      </w:pPr>
+      <w:r>
+        <w:t>Administrador</w:t>
+      </w:r>
+    </w:p>
+    <w:p>
+      <w:pPr>
+        <w:spacing w:before="240" w:after="240" w:line="360" w:lineRule="auto"/>
+        <w:jc w:val="both"/>
+        <w:rPr>
+          <w:sz w:val="24"/>
+          <w:szCs w:val="24"/>
+        </w:rPr>
+      </w:pPr>
+      <w:r>
+        <w:rPr>
+          <w:sz w:val="24"/>
+          <w:szCs w:val="24"/>
+        </w:rPr>
+        <w:t>El objeto administrador es el objeto creado para almacenar los datos del administrador, no tiene relación con ningún otro objeto</w:t>
+      </w:r>
+      <w:r>
+        <w:rPr>
+          <w:sz w:val="24"/>
+          <w:szCs w:val="24"/>
+        </w:rPr>
+        <w:t xml:space="preserve">. Un administrador </w:t>
+      </w:r>
+      <w:r>
+        <w:rPr>
+          <w:sz w:val="24"/>
+          <w:szCs w:val="24"/>
+        </w:rPr>
+        <w:t>está</w:t>
+      </w:r>
+      <w:r>
+        <w:rPr>
+          <w:sz w:val="24"/>
+          <w:szCs w:val="24"/>
+        </w:rPr>
+        <w:t xml:space="preserve"> definido como:</w:t>
+      </w:r>
+    </w:p>
+    <w:p>
+      <w:pPr>
+        <w:pStyle w:val="Prrafodelista"/>
+        <w:numPr>
+          <w:ilvl w:val="0"/>
+          <w:numId w:val="20"/>
+        </w:numPr>
+        <w:spacing w:before="240" w:after="240" w:line="360" w:lineRule="auto"/>
+        <w:jc w:val="both"/>
+        <w:rPr>
+          <w:sz w:val="24"/>
+          <w:szCs w:val="24"/>
+        </w:rPr>
+      </w:pPr>
+      <w:r>
+        <w:rPr>
+          <w:sz w:val="24"/>
+          <w:szCs w:val="24"/>
+        </w:rPr>
+        <w:t>Nombre: El nombre del administrador</w:t>
+      </w:r>
+    </w:p>
+    <w:p>
+      <w:pPr>
+        <w:pStyle w:val="Prrafodelista"/>
+        <w:numPr>
+          <w:ilvl w:val="0"/>
+          <w:numId w:val="20"/>
+        </w:numPr>
+        <w:spacing w:before="240" w:after="240" w:line="360" w:lineRule="auto"/>
+        <w:jc w:val="both"/>
+        <w:rPr>
+          <w:sz w:val="24"/>
+          <w:szCs w:val="24"/>
+        </w:rPr>
+      </w:pPr>
+      <w:r>
+        <w:rPr>
+          <w:sz w:val="24"/>
+          <w:szCs w:val="24"/>
+        </w:rPr>
+        <w:t>Contraseña: La contraseña tras aplicarle una función derivadora.</w:t>
+      </w:r>
+    </w:p>
+    <w:p>
+      <w:pPr>
+        <w:pStyle w:val="Prrafodelista"/>
+        <w:numPr>
+          <w:ilvl w:val="0"/>
+          <w:numId w:val="20"/>
+        </w:numPr>
+        <w:spacing w:before="240" w:after="240" w:line="360" w:lineRule="auto"/>
+        <w:jc w:val="both"/>
+        <w:rPr>
+          <w:sz w:val="24"/>
+          <w:szCs w:val="24"/>
+        </w:rPr>
+      </w:pPr>
+      <w:r>
+        <w:rPr>
+          <w:sz w:val="24"/>
+          <w:szCs w:val="24"/>
+        </w:rPr>
+        <w:t>Salt: El valor empleado en la función derivadora.</w:t>
+      </w:r>
+    </w:p>
+    <w:p>
+      <w:pPr>
+        <w:pStyle w:val="Ttulo3"/>
+      </w:pPr>
+      <w:r>
+        <w:t>Autor</w:t>
+      </w:r>
+    </w:p>
+    <w:p>
+      <w:pPr>
+        <w:rPr>
+          <w:sz w:val="24"/>
+          <w:szCs w:val="24"/>
+        </w:rPr>
+      </w:pPr>
+      <w:r>
+        <w:rPr>
+          <w:sz w:val="24"/>
+          <w:szCs w:val="24"/>
+        </w:rPr>
+        <w:t>El objeto autor es el objeto creado para almacenar los datos del autor (todo usuario registrado es considerado un autor). El objeto autor tiene relación con los objetos obra y comentario. Un autor puede ser el creador de una o más obras y de uno o más comentarios. De la misma manera, un comentario y una obra tienen que haber sido creados por un único autor.</w:t>
+      </w:r>
+      <w:r>
+        <w:rPr>
+          <w:sz w:val="24"/>
+          <w:szCs w:val="24"/>
+        </w:rPr>
+        <w:t xml:space="preserve"> Un autor también puede ser seguidor de una obra para </w:t>
+      </w:r>
+      <w:r>
+        <w:rPr>
+          <w:sz w:val="24"/>
+          <w:szCs w:val="24"/>
+        </w:rPr>
+        <w:lastRenderedPageBreak/>
+        <w:t>recibir notificaciones sobre ella, de esta manera un autor puede ser seguidor de una o más obras y una obra puede tener uno o más seguidores.</w:t>
+      </w:r>
+    </w:p>
+    <w:p>
+      <w:pPr>
+        <w:pStyle w:val="Prrafodelista"/>
+        <w:numPr>
+          <w:ilvl w:val="0"/>
+          <w:numId w:val="21"/>
+        </w:numPr>
+      </w:pPr>
+      <w:r>
+        <w:t>Nombre:</w:t>
+      </w:r>
+      <w:r>
+        <w:t xml:space="preserve"> El nombre del autor.</w:t>
+      </w:r>
+    </w:p>
+    <w:p>
+      <w:pPr>
+        <w:pStyle w:val="Prrafodelista"/>
+        <w:numPr>
+          <w:ilvl w:val="0"/>
+          <w:numId w:val="21"/>
+        </w:numPr>
+        <w:spacing w:before="240" w:after="240" w:line="360" w:lineRule="auto"/>
+        <w:jc w:val="both"/>
+        <w:rPr>
+          <w:sz w:val="24"/>
+          <w:szCs w:val="24"/>
+        </w:rPr>
+      </w:pPr>
+      <w:r>
+        <w:t>País</w:t>
+      </w:r>
+      <w:r>
+        <w:t>:</w:t>
+      </w:r>
+      <w:r>
+        <w:rPr>
+          <w:sz w:val="24"/>
+          <w:szCs w:val="24"/>
+        </w:rPr>
+        <w:t xml:space="preserve"> País en el que reside el autor.</w:t>
+      </w:r>
+    </w:p>
+    <w:p>
+      <w:pPr>
+        <w:pStyle w:val="Prrafodelista"/>
+        <w:numPr>
+          <w:ilvl w:val="0"/>
+          <w:numId w:val="21"/>
+        </w:numPr>
+        <w:spacing w:before="240" w:after="240" w:line="360" w:lineRule="auto"/>
+        <w:jc w:val="both"/>
+        <w:rPr>
+          <w:sz w:val="24"/>
+          <w:szCs w:val="24"/>
+        </w:rPr>
+      </w:pPr>
+      <w:r>
+        <w:t>Nacimiento:</w:t>
+      </w:r>
+      <w:r>
+        <w:rPr>
+          <w:sz w:val="24"/>
+          <w:szCs w:val="24"/>
+        </w:rPr>
+        <w:t xml:space="preserve"> Fecha de nacimiento del autor.</w:t>
+      </w:r>
+    </w:p>
+    <w:p>
+      <w:pPr>
+        <w:pStyle w:val="Prrafodelista"/>
+        <w:numPr>
+          <w:ilvl w:val="0"/>
+          <w:numId w:val="21"/>
+        </w:numPr>
+      </w:pPr>
+      <w:r>
+        <w:rPr>
+          <w:lang w:val="en-GB"/>
+        </w:rPr>
+        <w:t>Password</w:t>
+      </w:r>
+      <w:r>
+        <w:t>:</w:t>
+      </w:r>
+      <w:r>
+        <w:t xml:space="preserve"> </w:t>
+      </w:r>
+      <w:r>
+        <w:rPr>
+          <w:sz w:val="24"/>
+          <w:szCs w:val="24"/>
+        </w:rPr>
+        <w:t>La contraseña tras aplicarle una función derivadora.</w:t>
+      </w:r>
+    </w:p>
+    <w:p>
+      <w:pPr>
+        <w:pStyle w:val="Prrafodelista"/>
+        <w:numPr>
+          <w:ilvl w:val="0"/>
+          <w:numId w:val="21"/>
+        </w:numPr>
+      </w:pPr>
+      <w:r>
+        <w:t>Sal:</w:t>
+      </w:r>
+      <w:r>
+        <w:t xml:space="preserve"> </w:t>
+      </w:r>
+      <w:r>
+        <w:rPr>
+          <w:sz w:val="24"/>
+          <w:szCs w:val="24"/>
+        </w:rPr>
+        <w:t>El valor empleado en la función derivadora.</w:t>
+      </w:r>
+    </w:p>
+    <w:p>
+      <w:pPr>
+        <w:pStyle w:val="Prrafodelista"/>
+        <w:numPr>
+          <w:ilvl w:val="0"/>
+          <w:numId w:val="21"/>
+        </w:numPr>
+      </w:pPr>
+      <w:r>
+        <w:rPr>
+          <w:lang w:val="en-GB"/>
+        </w:rPr>
+        <w:t>About</w:t>
+      </w:r>
+      <w:r>
+        <w:t xml:space="preserve">: </w:t>
+      </w:r>
+      <w:proofErr w:type="gramStart"/>
+      <w:r>
+        <w:t>Un</w:t>
+      </w:r>
+      <w:proofErr w:type="gramEnd"/>
+      <w:r>
+        <w:t xml:space="preserve"> pequeño texto </w:t>
+      </w:r>
+      <w:r>
+        <w:t xml:space="preserve">en el que el autor explica cosas sobre </w:t>
+      </w:r>
+      <w:proofErr w:type="spellStart"/>
+      <w:r>
+        <w:t>si</w:t>
+      </w:r>
+      <w:proofErr w:type="spellEnd"/>
+      <w:r>
+        <w:t xml:space="preserve"> mismo.</w:t>
+      </w:r>
+    </w:p>
+    <w:p>
+      <w:pPr>
+        <w:pStyle w:val="Prrafodelista"/>
+        <w:numPr>
+          <w:ilvl w:val="0"/>
+          <w:numId w:val="21"/>
+        </w:numPr>
+      </w:pPr>
+      <w:r>
+        <w:t>Imagen: La ruta de la imagen del perfil del autor.</w:t>
+      </w:r>
+    </w:p>
+    <w:p>
+      <w:pPr>
+        <w:pStyle w:val="Prrafodelista"/>
+        <w:numPr>
+          <w:ilvl w:val="0"/>
+          <w:numId w:val="21"/>
+        </w:numPr>
+      </w:pPr>
+      <w:r>
+        <w:t>Email: El email introducido por el autor en el registro.</w:t>
+      </w:r>
+    </w:p>
+    <w:p>
+      <w:pPr>
+        <w:pStyle w:val="Prrafodelista"/>
+        <w:numPr>
+          <w:ilvl w:val="0"/>
+          <w:numId w:val="21"/>
+        </w:numPr>
+      </w:pPr>
+      <w:r>
+        <w:t>Active: Almacena si el autor ha sido deshabilitado por el administrador.</w:t>
+      </w:r>
+    </w:p>
+    <w:p>
+      <w:pPr>
+        <w:pStyle w:val="Ttulo3"/>
+      </w:pPr>
+      <w:r>
+        <w:t>Obra</w:t>
+      </w:r>
+    </w:p>
+    <w:p>
+      <w:pPr>
+        <w:spacing w:before="240" w:after="240" w:line="360" w:lineRule="auto"/>
+        <w:jc w:val="both"/>
+        <w:rPr>
+          <w:sz w:val="24"/>
+          <w:szCs w:val="24"/>
+        </w:rPr>
+      </w:pPr>
+      <w:r>
+        <w:rPr>
+          <w:sz w:val="24"/>
+          <w:szCs w:val="24"/>
+        </w:rPr>
+        <w:t xml:space="preserve">El objeto </w:t>
+      </w:r>
+      <w:r>
+        <w:rPr>
+          <w:sz w:val="24"/>
+          <w:szCs w:val="24"/>
+        </w:rPr>
+        <w:t>obra es el objeto creado para almacenar los datos de una obra. El objeto obra tiene relación con los objetos capitulo y autor, las relaciones con autor han sido explicadas previamente por lo que solo se explicara la relación con el objeto capítulo. Una obra, obligatoriamente tiene uno o más capítulos, de la misma forma un capítulo pertenece exclusivamente a una obra.</w:t>
+      </w:r>
+    </w:p>
+    <w:p>
+      <w:pPr>
+        <w:pStyle w:val="Prrafodelista"/>
+        <w:numPr>
+          <w:ilvl w:val="0"/>
+          <w:numId w:val="22"/>
+        </w:numPr>
+        <w:spacing w:before="240" w:after="240" w:line="360" w:lineRule="auto"/>
+        <w:jc w:val="both"/>
+        <w:rPr>
+          <w:sz w:val="24"/>
+          <w:szCs w:val="24"/>
+        </w:rPr>
+      </w:pPr>
+      <w:r>
+        <w:rPr>
+          <w:sz w:val="24"/>
+          <w:szCs w:val="24"/>
+        </w:rPr>
+        <w:t>Título: El título de la obra</w:t>
+      </w:r>
+    </w:p>
+    <w:p>
+      <w:pPr>
+        <w:pStyle w:val="Prrafodelista"/>
+        <w:numPr>
+          <w:ilvl w:val="0"/>
+          <w:numId w:val="22"/>
+        </w:numPr>
+        <w:spacing w:before="240" w:after="240" w:line="360" w:lineRule="auto"/>
+        <w:jc w:val="both"/>
+        <w:rPr>
+          <w:sz w:val="24"/>
+          <w:szCs w:val="24"/>
+        </w:rPr>
+      </w:pPr>
+      <w:r>
+        <w:rPr>
+          <w:sz w:val="24"/>
+          <w:szCs w:val="24"/>
+        </w:rPr>
+        <w:t>Resumen: Un pequeño resumen acerca del contenido de la obra</w:t>
+      </w:r>
+    </w:p>
+    <w:p>
+      <w:pPr>
+        <w:pStyle w:val="Prrafodelista"/>
+        <w:numPr>
+          <w:ilvl w:val="0"/>
+          <w:numId w:val="22"/>
+        </w:numPr>
+        <w:spacing w:before="240" w:after="240" w:line="360" w:lineRule="auto"/>
+        <w:jc w:val="both"/>
+        <w:rPr>
+          <w:sz w:val="24"/>
+          <w:szCs w:val="24"/>
+        </w:rPr>
+      </w:pPr>
+      <w:r>
+        <w:rPr>
+          <w:sz w:val="24"/>
+          <w:szCs w:val="24"/>
+        </w:rPr>
+        <w:t>Fecha_in: Fecha de inicio de la obra.</w:t>
+      </w:r>
+    </w:p>
+    <w:p>
+      <w:pPr>
+        <w:pStyle w:val="Prrafodelista"/>
+        <w:numPr>
+          <w:ilvl w:val="0"/>
+          <w:numId w:val="22"/>
+        </w:numPr>
+        <w:spacing w:before="240" w:after="240" w:line="360" w:lineRule="auto"/>
+        <w:jc w:val="both"/>
+        <w:rPr>
+          <w:sz w:val="24"/>
+          <w:szCs w:val="24"/>
+        </w:rPr>
+      </w:pPr>
+      <w:r>
+        <w:rPr>
+          <w:sz w:val="24"/>
+          <w:szCs w:val="24"/>
+        </w:rPr>
+        <w:t>Fecha_mod: Fecha de la última modificación  de la obra.</w:t>
+      </w:r>
+    </w:p>
+    <w:p>
+      <w:pPr>
+        <w:pStyle w:val="Prrafodelista"/>
+        <w:numPr>
+          <w:ilvl w:val="0"/>
+          <w:numId w:val="22"/>
+        </w:numPr>
+        <w:spacing w:before="240" w:after="240" w:line="360" w:lineRule="auto"/>
+        <w:jc w:val="both"/>
+        <w:rPr>
+          <w:sz w:val="24"/>
+          <w:szCs w:val="24"/>
+        </w:rPr>
+      </w:pPr>
+      <w:r>
+        <w:rPr>
+          <w:sz w:val="24"/>
+          <w:szCs w:val="24"/>
+        </w:rPr>
+        <w:t>Portada: Ruta a la imagen de la portada de la obra.</w:t>
+      </w:r>
+    </w:p>
+    <w:p>
+      <w:pPr>
+        <w:pStyle w:val="Prrafodelista"/>
+        <w:numPr>
+          <w:ilvl w:val="0"/>
+          <w:numId w:val="22"/>
+        </w:numPr>
+        <w:spacing w:before="240" w:after="240" w:line="360" w:lineRule="auto"/>
+        <w:jc w:val="both"/>
+        <w:rPr>
+          <w:sz w:val="24"/>
+          <w:szCs w:val="24"/>
+        </w:rPr>
+      </w:pPr>
+      <w:r>
+        <w:rPr>
+          <w:sz w:val="24"/>
+          <w:szCs w:val="24"/>
+        </w:rPr>
+        <w:t>Active: Almacena si la obra ha sido deshabilitado por el administrador.</w:t>
+      </w:r>
+    </w:p>
+    <w:p>
+      <w:pPr>
+        <w:pStyle w:val="Ttulo3"/>
+      </w:pPr>
+      <w:r>
+        <w:t>Capítulo</w:t>
+      </w:r>
+    </w:p>
+    <w:p>
+      <w:pPr>
+        <w:spacing w:before="240" w:after="240" w:line="360" w:lineRule="auto"/>
+        <w:jc w:val="both"/>
+        <w:rPr>
+          <w:sz w:val="24"/>
+          <w:szCs w:val="24"/>
+        </w:rPr>
+      </w:pPr>
+      <w:r>
+        <w:rPr>
+          <w:sz w:val="24"/>
+          <w:szCs w:val="24"/>
+        </w:rPr>
+        <w:t xml:space="preserve">El objeto </w:t>
+      </w:r>
+      <w:r>
+        <w:rPr>
+          <w:sz w:val="24"/>
+          <w:szCs w:val="24"/>
+        </w:rPr>
+        <w:t xml:space="preserve">capítulo es el objeto creado para almacenar los datos de un capítulo. El objeto capítulo tiene relación con los objetos obra y comentario, </w:t>
+      </w:r>
+      <w:r>
+        <w:rPr>
+          <w:sz w:val="24"/>
+          <w:szCs w:val="24"/>
+        </w:rPr>
+        <w:t>la relación con obra ha sido mencionada previamente por lo que solo se explicara la relación con comentario. Un capítulo puede tener uno o más comentarios, de la misma forma un comentario solo puede pertenecer a un capítulo.</w:t>
+      </w:r>
+    </w:p>
+    <w:p>
+      <w:pPr>
+        <w:pStyle w:val="Prrafodelista"/>
+        <w:numPr>
+          <w:ilvl w:val="0"/>
+          <w:numId w:val="23"/>
+        </w:numPr>
+        <w:spacing w:before="240" w:after="240" w:line="360" w:lineRule="auto"/>
+        <w:jc w:val="both"/>
+        <w:rPr>
+          <w:sz w:val="24"/>
+          <w:szCs w:val="24"/>
+        </w:rPr>
+      </w:pPr>
+      <w:r>
+        <w:rPr>
+          <w:sz w:val="24"/>
+          <w:szCs w:val="24"/>
+        </w:rPr>
+        <w:t>Nombre: El nombre del capítulo.</w:t>
+      </w:r>
+    </w:p>
+    <w:p>
+      <w:pPr>
+        <w:pStyle w:val="Prrafodelista"/>
+        <w:numPr>
+          <w:ilvl w:val="0"/>
+          <w:numId w:val="23"/>
+        </w:numPr>
+        <w:spacing w:before="240" w:after="240" w:line="360" w:lineRule="auto"/>
+        <w:jc w:val="both"/>
+        <w:rPr>
+          <w:sz w:val="24"/>
+          <w:szCs w:val="24"/>
+        </w:rPr>
+      </w:pPr>
+      <w:r>
+        <w:rPr>
+          <w:sz w:val="24"/>
+          <w:szCs w:val="24"/>
+        </w:rPr>
+        <w:t>Texto: El contenido del capítulo.</w:t>
+      </w:r>
+    </w:p>
+    <w:p>
+      <w:pPr>
+        <w:pStyle w:val="Prrafodelista"/>
+        <w:numPr>
+          <w:ilvl w:val="0"/>
+          <w:numId w:val="23"/>
+        </w:numPr>
+        <w:spacing w:before="240" w:after="240" w:line="360" w:lineRule="auto"/>
+        <w:jc w:val="both"/>
+        <w:rPr>
+          <w:sz w:val="24"/>
+          <w:szCs w:val="24"/>
+        </w:rPr>
+      </w:pPr>
+      <w:r>
+        <w:rPr>
+          <w:sz w:val="24"/>
+          <w:szCs w:val="24"/>
+        </w:rPr>
+        <w:lastRenderedPageBreak/>
+        <w:t>Comentarios_autor: Comentarios introducidos por el propio autor (para aclarar algún punto del capítulo, dar agradecimientos…).</w:t>
+      </w:r>
+    </w:p>
+    <w:p>
+      <w:pPr>
+        <w:pStyle w:val="Prrafodelista"/>
+        <w:numPr>
+          <w:ilvl w:val="0"/>
+          <w:numId w:val="23"/>
+        </w:numPr>
+        <w:spacing w:before="240" w:after="240" w:line="360" w:lineRule="auto"/>
+        <w:jc w:val="both"/>
+        <w:rPr>
+          <w:sz w:val="24"/>
+          <w:szCs w:val="24"/>
+        </w:rPr>
+      </w:pPr>
+      <w:r>
+        <w:rPr>
+          <w:sz w:val="24"/>
+          <w:szCs w:val="24"/>
+        </w:rPr>
+        <w:t>Fecha_comentario: Fecha en la que realiza o modifica el comentario el autor.</w:t>
+      </w:r>
+    </w:p>
+    <w:p>
+      <w:pPr>
+        <w:pStyle w:val="Prrafodelista"/>
+        <w:numPr>
+          <w:ilvl w:val="0"/>
+          <w:numId w:val="23"/>
+        </w:numPr>
+        <w:spacing w:before="240" w:after="240" w:line="360" w:lineRule="auto"/>
+        <w:jc w:val="both"/>
+        <w:rPr>
+          <w:sz w:val="24"/>
+          <w:szCs w:val="24"/>
+        </w:rPr>
+      </w:pPr>
+      <w:r>
+        <w:rPr>
+          <w:sz w:val="24"/>
+          <w:szCs w:val="24"/>
+        </w:rPr>
+        <w:t>Imagen: La ruta de la imagen del capítulo.</w:t>
+      </w:r>
+    </w:p>
+    <w:p>
+      <w:pPr>
+        <w:pStyle w:val="Ttulo3"/>
+      </w:pPr>
+      <w:r>
+        <w:t>Comentario</w:t>
+      </w:r>
+    </w:p>
+    <w:p>
+      <w:pPr>
+        <w:spacing w:before="240" w:after="240" w:line="360" w:lineRule="auto"/>
+        <w:jc w:val="both"/>
+        <w:rPr>
+          <w:sz w:val="24"/>
+          <w:szCs w:val="24"/>
+        </w:rPr>
+      </w:pPr>
+      <w:r>
+        <w:rPr>
+          <w:sz w:val="24"/>
+          <w:szCs w:val="24"/>
+        </w:rPr>
+        <w:t>El objeto comentario es el objeto creado para almacenar los comentarios creados por los autores para distintos capítulos. Este objeto tiene relación con los objetos capítulo y autor, pero ambas relaciones han sido previamente explicadas.</w:t>
+      </w:r>
+    </w:p>
+    <w:p>
+      <w:pPr>
+        <w:pStyle w:val="Prrafodelista"/>
+        <w:numPr>
+          <w:ilvl w:val="0"/>
+          <w:numId w:val="24"/>
+        </w:numPr>
+        <w:spacing w:before="240" w:after="240" w:line="360" w:lineRule="auto"/>
+        <w:jc w:val="both"/>
+        <w:rPr>
+          <w:sz w:val="24"/>
+          <w:szCs w:val="24"/>
+        </w:rPr>
+      </w:pPr>
+      <w:r>
+        <w:rPr>
+          <w:sz w:val="24"/>
+          <w:szCs w:val="24"/>
+        </w:rPr>
+        <w:t>Texto: El comentario en sí mismo, el mensaje del autor.</w:t>
+      </w:r>
+    </w:p>
+    <w:p>
+      <w:pPr>
+        <w:pStyle w:val="Prrafodelista"/>
+        <w:numPr>
+          <w:ilvl w:val="0"/>
+          <w:numId w:val="24"/>
+        </w:numPr>
+        <w:spacing w:before="240" w:after="240" w:line="360" w:lineRule="auto"/>
+        <w:jc w:val="both"/>
+        <w:rPr>
+          <w:sz w:val="24"/>
+          <w:szCs w:val="24"/>
+        </w:rPr>
+      </w:pPr>
+      <w:r>
+        <w:rPr>
+          <w:sz w:val="24"/>
+          <w:szCs w:val="24"/>
+        </w:rPr>
+        <w:t>Fecha_comentario: La fecha en la que se ha hecho el comentario.</w:t>
+      </w:r>
+    </w:p>
+    <w:p>
+      <w:pPr>
+        <w:spacing w:before="240" w:after="240" w:line="360" w:lineRule="auto"/>
+        <w:jc w:val="both"/>
+        <w:rPr>
+          <w:sz w:val="24"/>
+          <w:szCs w:val="24"/>
+        </w:rPr>
+      </w:pPr>
+    </w:p>
     <w:p>
       <w:pPr>
         <w:spacing w:before="240" w:after="240" w:line="360" w:lineRule="auto"/>
@@ -22938,9 +25199,9 @@
 <file path=word/numbering.xml><?xml version="1.0" encoding="utf-8"?>
 <w:numbering xmlns:wpc="http://schemas.microsoft.com/office/word/2010/wordprocessingCanvas" xmlns:mc="http://schemas.openxmlformats.org/markup-compatibility/2006" xmlns:o="urn:schemas-microsoft-com:office:office" xmlns:r="http://schemas.openxmlformats.org/officeDocument/2006/relationships" xmlns:m="http://schemas.openxmlformats.org/officeDocument/2006/math" xmlns:v="urn:schemas-microsoft-com:vml" xmlns:wp14="http://schemas.microsoft.com/office/word/2010/wordprocessingDrawing" xmlns:wp="http://schemas.openxmlformats.org/drawingml/2006/wordprocessingDrawing" xmlns:w10="urn:schemas-microsoft-com:office:word" xmlns:w="http://schemas.openxmlformats.org/wordprocessingml/2006/main" xmlns:w14="http://schemas.microsoft.com/office/word/2010/wordml" xmlns:wpg="http://schemas.microsoft.com/office/word/2010/wordprocessingGroup" xmlns:wpi="http://schemas.microsoft.com/office/word/2010/wordprocessingInk" xmlns:wne="http://schemas.microsoft.com/office/word/2006/wordml" xmlns:wps="http://schemas.microsoft.com/office/word/2010/wordprocessingShape" mc:Ignorable="w14 wp14">
   <w:abstractNum w:abstractNumId="0">
-    <w:nsid w:val="0A0D4B77"/>
+    <w:nsid w:val="0143174B"/>
     <w:multiLevelType w:val="hybridMultilevel"/>
-    <w:tmpl w:val="BD3415A0"/>
+    <w:tmpl w:val="A3E62C38"/>
     <w:lvl w:ilvl="0" w:tplc="0C0A0001">
       <w:start w:val="1"/>
       <w:numFmt w:val="bullet"/>
@@ -23051,6 +25312,232 @@
     </w:lvl>
   </w:abstractNum>
   <w:abstractNum w:abstractNumId="1">
+    <w:nsid w:val="0A0D4B77"/>
+    <w:multiLevelType w:val="hybridMultilevel"/>
+    <w:tmpl w:val="BD3415A0"/>
+    <w:lvl w:ilvl="0" w:tplc="0C0A0001">
+      <w:start w:val="1"/>
+      <w:numFmt w:val="bullet"/>
+      <w:lvlText w:val=""/>
+      <w:lvlJc w:val="left"/>
+      <w:pPr>
+        <w:ind w:left="720" w:hanging="360"/>
+      </w:pPr>
+      <w:rPr>
+        <w:rFonts w:ascii="Symbol" w:hAnsi="Symbol" w:hint="default"/>
+      </w:rPr>
+    </w:lvl>
+    <w:lvl w:ilvl="1" w:tplc="0C0A0003" w:tentative="1">
+      <w:start w:val="1"/>
+      <w:numFmt w:val="bullet"/>
+      <w:lvlText w:val="o"/>
+      <w:lvlJc w:val="left"/>
+      <w:pPr>
+        <w:ind w:left="1440" w:hanging="360"/>
+      </w:pPr>
+      <w:rPr>
+        <w:rFonts w:ascii="Courier New" w:hAnsi="Courier New" w:cs="Courier New" w:hint="default"/>
+      </w:rPr>
+    </w:lvl>
+    <w:lvl w:ilvl="2" w:tplc="0C0A0005" w:tentative="1">
+      <w:start w:val="1"/>
+      <w:numFmt w:val="bullet"/>
+      <w:lvlText w:val=""/>
+      <w:lvlJc w:val="left"/>
+      <w:pPr>
+        <w:ind w:left="2160" w:hanging="360"/>
+      </w:pPr>
+      <w:rPr>
+        <w:rFonts w:ascii="Wingdings" w:hAnsi="Wingdings" w:hint="default"/>
+      </w:rPr>
+    </w:lvl>
+    <w:lvl w:ilvl="3" w:tplc="0C0A0001" w:tentative="1">
+      <w:start w:val="1"/>
+      <w:numFmt w:val="bullet"/>
+      <w:lvlText w:val=""/>
+      <w:lvlJc w:val="left"/>
+      <w:pPr>
+        <w:ind w:left="2880" w:hanging="360"/>
+      </w:pPr>
+      <w:rPr>
+        <w:rFonts w:ascii="Symbol" w:hAnsi="Symbol" w:hint="default"/>
+      </w:rPr>
+    </w:lvl>
+    <w:lvl w:ilvl="4" w:tplc="0C0A0003" w:tentative="1">
+      <w:start w:val="1"/>
+      <w:numFmt w:val="bullet"/>
+      <w:lvlText w:val="o"/>
+      <w:lvlJc w:val="left"/>
+      <w:pPr>
+        <w:ind w:left="3600" w:hanging="360"/>
+      </w:pPr>
+      <w:rPr>
+        <w:rFonts w:ascii="Courier New" w:hAnsi="Courier New" w:cs="Courier New" w:hint="default"/>
+      </w:rPr>
+    </w:lvl>
+    <w:lvl w:ilvl="5" w:tplc="0C0A0005" w:tentative="1">
+      <w:start w:val="1"/>
+      <w:numFmt w:val="bullet"/>
+      <w:lvlText w:val=""/>
+      <w:lvlJc w:val="left"/>
+      <w:pPr>
+        <w:ind w:left="4320" w:hanging="360"/>
+      </w:pPr>
+      <w:rPr>
+        <w:rFonts w:ascii="Wingdings" w:hAnsi="Wingdings" w:hint="default"/>
+      </w:rPr>
+    </w:lvl>
+    <w:lvl w:ilvl="6" w:tplc="0C0A0001" w:tentative="1">
+      <w:start w:val="1"/>
+      <w:numFmt w:val="bullet"/>
+      <w:lvlText w:val=""/>
+      <w:lvlJc w:val="left"/>
+      <w:pPr>
+        <w:ind w:left="5040" w:hanging="360"/>
+      </w:pPr>
+      <w:rPr>
+        <w:rFonts w:ascii="Symbol" w:hAnsi="Symbol" w:hint="default"/>
+      </w:rPr>
+    </w:lvl>
+    <w:lvl w:ilvl="7" w:tplc="0C0A0003" w:tentative="1">
+      <w:start w:val="1"/>
+      <w:numFmt w:val="bullet"/>
+      <w:lvlText w:val="o"/>
+      <w:lvlJc w:val="left"/>
+      <w:pPr>
+        <w:ind w:left="5760" w:hanging="360"/>
+      </w:pPr>
+      <w:rPr>
+        <w:rFonts w:ascii="Courier New" w:hAnsi="Courier New" w:cs="Courier New" w:hint="default"/>
+      </w:rPr>
+    </w:lvl>
+    <w:lvl w:ilvl="8" w:tplc="0C0A0005" w:tentative="1">
+      <w:start w:val="1"/>
+      <w:numFmt w:val="bullet"/>
+      <w:lvlText w:val=""/>
+      <w:lvlJc w:val="left"/>
+      <w:pPr>
+        <w:ind w:left="6480" w:hanging="360"/>
+      </w:pPr>
+      <w:rPr>
+        <w:rFonts w:ascii="Wingdings" w:hAnsi="Wingdings" w:hint="default"/>
+      </w:rPr>
+    </w:lvl>
+  </w:abstractNum>
+  <w:abstractNum w:abstractNumId="2">
+    <w:nsid w:val="0C287D40"/>
+    <w:multiLevelType w:val="hybridMultilevel"/>
+    <w:tmpl w:val="A90A6084"/>
+    <w:lvl w:ilvl="0" w:tplc="0C0A0001">
+      <w:start w:val="1"/>
+      <w:numFmt w:val="bullet"/>
+      <w:lvlText w:val=""/>
+      <w:lvlJc w:val="left"/>
+      <w:pPr>
+        <w:ind w:left="720" w:hanging="360"/>
+      </w:pPr>
+      <w:rPr>
+        <w:rFonts w:ascii="Symbol" w:hAnsi="Symbol" w:hint="default"/>
+      </w:rPr>
+    </w:lvl>
+    <w:lvl w:ilvl="1" w:tplc="0C0A0003" w:tentative="1">
+      <w:start w:val="1"/>
+      <w:numFmt w:val="bullet"/>
+      <w:lvlText w:val="o"/>
+      <w:lvlJc w:val="left"/>
+      <w:pPr>
+        <w:ind w:left="1440" w:hanging="360"/>
+      </w:pPr>
+      <w:rPr>
+        <w:rFonts w:ascii="Courier New" w:hAnsi="Courier New" w:cs="Courier New" w:hint="default"/>
+      </w:rPr>
+    </w:lvl>
+    <w:lvl w:ilvl="2" w:tplc="0C0A0005" w:tentative="1">
+      <w:start w:val="1"/>
+      <w:numFmt w:val="bullet"/>
+      <w:lvlText w:val=""/>
+      <w:lvlJc w:val="left"/>
+      <w:pPr>
+        <w:ind w:left="2160" w:hanging="360"/>
+      </w:pPr>
+      <w:rPr>
+        <w:rFonts w:ascii="Wingdings" w:hAnsi="Wingdings" w:hint="default"/>
+      </w:rPr>
+    </w:lvl>
+    <w:lvl w:ilvl="3" w:tplc="0C0A0001" w:tentative="1">
+      <w:start w:val="1"/>
+      <w:numFmt w:val="bullet"/>
+      <w:lvlText w:val=""/>
+      <w:lvlJc w:val="left"/>
+      <w:pPr>
+        <w:ind w:left="2880" w:hanging="360"/>
+      </w:pPr>
+      <w:rPr>
+        <w:rFonts w:ascii="Symbol" w:hAnsi="Symbol" w:hint="default"/>
+      </w:rPr>
+    </w:lvl>
+    <w:lvl w:ilvl="4" w:tplc="0C0A0003" w:tentative="1">
+      <w:start w:val="1"/>
+      <w:numFmt w:val="bullet"/>
+      <w:lvlText w:val="o"/>
+      <w:lvlJc w:val="left"/>
+      <w:pPr>
+        <w:ind w:left="3600" w:hanging="360"/>
+      </w:pPr>
+      <w:rPr>
+        <w:rFonts w:ascii="Courier New" w:hAnsi="Courier New" w:cs="Courier New" w:hint="default"/>
+      </w:rPr>
+    </w:lvl>
+    <w:lvl w:ilvl="5" w:tplc="0C0A0005" w:tentative="1">
+      <w:start w:val="1"/>
+      <w:numFmt w:val="bullet"/>
+      <w:lvlText w:val=""/>
+      <w:lvlJc w:val="left"/>
+      <w:pPr>
+        <w:ind w:left="4320" w:hanging="360"/>
+      </w:pPr>
+      <w:rPr>
+        <w:rFonts w:ascii="Wingdings" w:hAnsi="Wingdings" w:hint="default"/>
+      </w:rPr>
+    </w:lvl>
+    <w:lvl w:ilvl="6" w:tplc="0C0A0001" w:tentative="1">
+      <w:start w:val="1"/>
+      <w:numFmt w:val="bullet"/>
+      <w:lvlText w:val=""/>
+      <w:lvlJc w:val="left"/>
+      <w:pPr>
+        <w:ind w:left="5040" w:hanging="360"/>
+      </w:pPr>
+      <w:rPr>
+        <w:rFonts w:ascii="Symbol" w:hAnsi="Symbol" w:hint="default"/>
+      </w:rPr>
+    </w:lvl>
+    <w:lvl w:ilvl="7" w:tplc="0C0A0003" w:tentative="1">
+      <w:start w:val="1"/>
+      <w:numFmt w:val="bullet"/>
+      <w:lvlText w:val="o"/>
+      <w:lvlJc w:val="left"/>
+      <w:pPr>
+        <w:ind w:left="5760" w:hanging="360"/>
+      </w:pPr>
+      <w:rPr>
+        <w:rFonts w:ascii="Courier New" w:hAnsi="Courier New" w:cs="Courier New" w:hint="default"/>
+      </w:rPr>
+    </w:lvl>
+    <w:lvl w:ilvl="8" w:tplc="0C0A0005" w:tentative="1">
+      <w:start w:val="1"/>
+      <w:numFmt w:val="bullet"/>
+      <w:lvlText w:val=""/>
+      <w:lvlJc w:val="left"/>
+      <w:pPr>
+        <w:ind w:left="6480" w:hanging="360"/>
+      </w:pPr>
+      <w:rPr>
+        <w:rFonts w:ascii="Wingdings" w:hAnsi="Wingdings" w:hint="default"/>
+      </w:rPr>
+    </w:lvl>
+  </w:abstractNum>
+  <w:abstractNum w:abstractNumId="3">
     <w:nsid w:val="149371B4"/>
     <w:multiLevelType w:val="hybridMultilevel"/>
     <w:tmpl w:val="B6BE2CCE"/>
@@ -23163,7 +25650,7 @@
       </w:rPr>
     </w:lvl>
   </w:abstractNum>
-  <w:abstractNum w:abstractNumId="2">
+  <w:abstractNum w:abstractNumId="4">
     <w:nsid w:val="1A3E66DF"/>
     <w:multiLevelType w:val="hybridMultilevel"/>
     <w:tmpl w:val="9894CC3A"/>
@@ -23276,7 +25763,7 @@
       </w:rPr>
     </w:lvl>
   </w:abstractNum>
-  <w:abstractNum w:abstractNumId="3">
+  <w:abstractNum w:abstractNumId="5">
     <w:nsid w:val="1B8C0E24"/>
     <w:multiLevelType w:val="hybridMultilevel"/>
     <w:tmpl w:val="422CED9E"/>
@@ -23389,7 +25876,7 @@
       </w:rPr>
     </w:lvl>
   </w:abstractNum>
-  <w:abstractNum w:abstractNumId="4">
+  <w:abstractNum w:abstractNumId="6">
     <w:nsid w:val="287D7C40"/>
     <w:multiLevelType w:val="hybridMultilevel"/>
     <w:tmpl w:val="E5EC3BFE"/>
@@ -23502,7 +25989,7 @@
       </w:rPr>
     </w:lvl>
   </w:abstractNum>
-  <w:abstractNum w:abstractNumId="5">
+  <w:abstractNum w:abstractNumId="7">
     <w:nsid w:val="30B37DFB"/>
     <w:multiLevelType w:val="hybridMultilevel"/>
     <w:tmpl w:val="9E70A53E"/>
@@ -23615,10 +26102,10 @@
       </w:rPr>
     </w:lvl>
   </w:abstractNum>
-  <w:abstractNum w:abstractNumId="6">
-    <w:nsid w:val="3F41644E"/>
+  <w:abstractNum w:abstractNumId="8">
+    <w:nsid w:val="3CEC70DA"/>
     <w:multiLevelType w:val="hybridMultilevel"/>
-    <w:tmpl w:val="C238764E"/>
+    <w:tmpl w:val="770C90E4"/>
     <w:lvl w:ilvl="0" w:tplc="0C0A0001">
       <w:start w:val="1"/>
       <w:numFmt w:val="bullet"/>
@@ -23728,10 +26215,10 @@
       </w:rPr>
     </w:lvl>
   </w:abstractNum>
-  <w:abstractNum w:abstractNumId="7">
-    <w:nsid w:val="3FAB4294"/>
+  <w:abstractNum w:abstractNumId="9">
+    <w:nsid w:val="3F41644E"/>
     <w:multiLevelType w:val="hybridMultilevel"/>
-    <w:tmpl w:val="F15CE5BE"/>
+    <w:tmpl w:val="C238764E"/>
     <w:lvl w:ilvl="0" w:tplc="0C0A0001">
       <w:start w:val="1"/>
       <w:numFmt w:val="bullet"/>
@@ -23841,10 +26328,10 @@
       </w:rPr>
     </w:lvl>
   </w:abstractNum>
-  <w:abstractNum w:abstractNumId="8">
-    <w:nsid w:val="42B01256"/>
+  <w:abstractNum w:abstractNumId="10">
+    <w:nsid w:val="3FAB4294"/>
     <w:multiLevelType w:val="hybridMultilevel"/>
-    <w:tmpl w:val="456804EA"/>
+    <w:tmpl w:val="F15CE5BE"/>
     <w:lvl w:ilvl="0" w:tplc="0C0A0001">
       <w:start w:val="1"/>
       <w:numFmt w:val="bullet"/>
@@ -23954,10 +26441,10 @@
       </w:rPr>
     </w:lvl>
   </w:abstractNum>
-  <w:abstractNum w:abstractNumId="9">
-    <w:nsid w:val="4DB01792"/>
+  <w:abstractNum w:abstractNumId="11">
+    <w:nsid w:val="41D11F59"/>
     <w:multiLevelType w:val="hybridMultilevel"/>
-    <w:tmpl w:val="DA36D864"/>
+    <w:tmpl w:val="B1465B8A"/>
     <w:lvl w:ilvl="0" w:tplc="0C0A0001">
       <w:start w:val="1"/>
       <w:numFmt w:val="bullet"/>
@@ -24067,10 +26554,10 @@
       </w:rPr>
     </w:lvl>
   </w:abstractNum>
-  <w:abstractNum w:abstractNumId="10">
-    <w:nsid w:val="58A617A7"/>
+  <w:abstractNum w:abstractNumId="12">
+    <w:nsid w:val="42B01256"/>
     <w:multiLevelType w:val="hybridMultilevel"/>
-    <w:tmpl w:val="1AB29176"/>
+    <w:tmpl w:val="456804EA"/>
     <w:lvl w:ilvl="0" w:tplc="0C0A0001">
       <w:start w:val="1"/>
       <w:numFmt w:val="bullet"/>
@@ -24180,10 +26667,10 @@
       </w:rPr>
     </w:lvl>
   </w:abstractNum>
-  <w:abstractNum w:abstractNumId="11">
-    <w:nsid w:val="5CD81D62"/>
+  <w:abstractNum w:abstractNumId="13">
+    <w:nsid w:val="4504004B"/>
     <w:multiLevelType w:val="hybridMultilevel"/>
-    <w:tmpl w:val="B91CD70E"/>
+    <w:tmpl w:val="D5C8FCD2"/>
     <w:lvl w:ilvl="0" w:tplc="0C0A0001">
       <w:start w:val="1"/>
       <w:numFmt w:val="bullet"/>
@@ -24293,10 +26780,10 @@
       </w:rPr>
     </w:lvl>
   </w:abstractNum>
-  <w:abstractNum w:abstractNumId="12">
-    <w:nsid w:val="5D222E20"/>
+  <w:abstractNum w:abstractNumId="14">
+    <w:nsid w:val="4DB01792"/>
     <w:multiLevelType w:val="hybridMultilevel"/>
-    <w:tmpl w:val="6EFE72FA"/>
+    <w:tmpl w:val="DA36D864"/>
     <w:lvl w:ilvl="0" w:tplc="0C0A0001">
       <w:start w:val="1"/>
       <w:numFmt w:val="bullet"/>
@@ -24406,10 +26893,10 @@
       </w:rPr>
     </w:lvl>
   </w:abstractNum>
-  <w:abstractNum w:abstractNumId="13">
-    <w:nsid w:val="60795709"/>
+  <w:abstractNum w:abstractNumId="15">
+    <w:nsid w:val="58A617A7"/>
     <w:multiLevelType w:val="hybridMultilevel"/>
-    <w:tmpl w:val="85BE60A2"/>
+    <w:tmpl w:val="1AB29176"/>
     <w:lvl w:ilvl="0" w:tplc="0C0A0001">
       <w:start w:val="1"/>
       <w:numFmt w:val="bullet"/>
@@ -24519,10 +27006,10 @@
       </w:rPr>
     </w:lvl>
   </w:abstractNum>
-  <w:abstractNum w:abstractNumId="14">
-    <w:nsid w:val="6867135A"/>
+  <w:abstractNum w:abstractNumId="16">
+    <w:nsid w:val="5CD81D62"/>
     <w:multiLevelType w:val="hybridMultilevel"/>
-    <w:tmpl w:val="55C490C2"/>
+    <w:tmpl w:val="B91CD70E"/>
     <w:lvl w:ilvl="0" w:tplc="0C0A0001">
       <w:start w:val="1"/>
       <w:numFmt w:val="bullet"/>
@@ -24632,10 +27119,10 @@
       </w:rPr>
     </w:lvl>
   </w:abstractNum>
-  <w:abstractNum w:abstractNumId="15">
-    <w:nsid w:val="6E0E5A2A"/>
+  <w:abstractNum w:abstractNumId="17">
+    <w:nsid w:val="5D222E20"/>
     <w:multiLevelType w:val="hybridMultilevel"/>
-    <w:tmpl w:val="769E088A"/>
+    <w:tmpl w:val="6EFE72FA"/>
     <w:lvl w:ilvl="0" w:tplc="0C0A0001">
       <w:start w:val="1"/>
       <w:numFmt w:val="bullet"/>
@@ -24745,7 +27232,572 @@
       </w:rPr>
     </w:lvl>
   </w:abstractNum>
-  <w:abstractNum w:abstractNumId="16">
+  <w:abstractNum w:abstractNumId="18">
+    <w:nsid w:val="60795709"/>
+    <w:multiLevelType w:val="hybridMultilevel"/>
+    <w:tmpl w:val="85BE60A2"/>
+    <w:lvl w:ilvl="0" w:tplc="0C0A0001">
+      <w:start w:val="1"/>
+      <w:numFmt w:val="bullet"/>
+      <w:lvlText w:val=""/>
+      <w:lvlJc w:val="left"/>
+      <w:pPr>
+        <w:ind w:left="720" w:hanging="360"/>
+      </w:pPr>
+      <w:rPr>
+        <w:rFonts w:ascii="Symbol" w:hAnsi="Symbol" w:hint="default"/>
+      </w:rPr>
+    </w:lvl>
+    <w:lvl w:ilvl="1" w:tplc="0C0A0003" w:tentative="1">
+      <w:start w:val="1"/>
+      <w:numFmt w:val="bullet"/>
+      <w:lvlText w:val="o"/>
+      <w:lvlJc w:val="left"/>
+      <w:pPr>
+        <w:ind w:left="1440" w:hanging="360"/>
+      </w:pPr>
+      <w:rPr>
+        <w:rFonts w:ascii="Courier New" w:hAnsi="Courier New" w:cs="Courier New" w:hint="default"/>
+      </w:rPr>
+    </w:lvl>
+    <w:lvl w:ilvl="2" w:tplc="0C0A0005" w:tentative="1">
+      <w:start w:val="1"/>
+      <w:numFmt w:val="bullet"/>
+      <w:lvlText w:val=""/>
+      <w:lvlJc w:val="left"/>
+      <w:pPr>
+        <w:ind w:left="2160" w:hanging="360"/>
+      </w:pPr>
+      <w:rPr>
+        <w:rFonts w:ascii="Wingdings" w:hAnsi="Wingdings" w:hint="default"/>
+      </w:rPr>
+    </w:lvl>
+    <w:lvl w:ilvl="3" w:tplc="0C0A0001" w:tentative="1">
+      <w:start w:val="1"/>
+      <w:numFmt w:val="bullet"/>
+      <w:lvlText w:val=""/>
+      <w:lvlJc w:val="left"/>
+      <w:pPr>
+        <w:ind w:left="2880" w:hanging="360"/>
+      </w:pPr>
+      <w:rPr>
+        <w:rFonts w:ascii="Symbol" w:hAnsi="Symbol" w:hint="default"/>
+      </w:rPr>
+    </w:lvl>
+    <w:lvl w:ilvl="4" w:tplc="0C0A0003" w:tentative="1">
+      <w:start w:val="1"/>
+      <w:numFmt w:val="bullet"/>
+      <w:lvlText w:val="o"/>
+      <w:lvlJc w:val="left"/>
+      <w:pPr>
+        <w:ind w:left="3600" w:hanging="360"/>
+      </w:pPr>
+      <w:rPr>
+        <w:rFonts w:ascii="Courier New" w:hAnsi="Courier New" w:cs="Courier New" w:hint="default"/>
+      </w:rPr>
+    </w:lvl>
+    <w:lvl w:ilvl="5" w:tplc="0C0A0005" w:tentative="1">
+      <w:start w:val="1"/>
+      <w:numFmt w:val="bullet"/>
+      <w:lvlText w:val=""/>
+      <w:lvlJc w:val="left"/>
+      <w:pPr>
+        <w:ind w:left="4320" w:hanging="360"/>
+      </w:pPr>
+      <w:rPr>
+        <w:rFonts w:ascii="Wingdings" w:hAnsi="Wingdings" w:hint="default"/>
+      </w:rPr>
+    </w:lvl>
+    <w:lvl w:ilvl="6" w:tplc="0C0A0001" w:tentative="1">
+      <w:start w:val="1"/>
+      <w:numFmt w:val="bullet"/>
+      <w:lvlText w:val=""/>
+      <w:lvlJc w:val="left"/>
+      <w:pPr>
+        <w:ind w:left="5040" w:hanging="360"/>
+      </w:pPr>
+      <w:rPr>
+        <w:rFonts w:ascii="Symbol" w:hAnsi="Symbol" w:hint="default"/>
+      </w:rPr>
+    </w:lvl>
+    <w:lvl w:ilvl="7" w:tplc="0C0A0003" w:tentative="1">
+      <w:start w:val="1"/>
+      <w:numFmt w:val="bullet"/>
+      <w:lvlText w:val="o"/>
+      <w:lvlJc w:val="left"/>
+      <w:pPr>
+        <w:ind w:left="5760" w:hanging="360"/>
+      </w:pPr>
+      <w:rPr>
+        <w:rFonts w:ascii="Courier New" w:hAnsi="Courier New" w:cs="Courier New" w:hint="default"/>
+      </w:rPr>
+    </w:lvl>
+    <w:lvl w:ilvl="8" w:tplc="0C0A0005" w:tentative="1">
+      <w:start w:val="1"/>
+      <w:numFmt w:val="bullet"/>
+      <w:lvlText w:val=""/>
+      <w:lvlJc w:val="left"/>
+      <w:pPr>
+        <w:ind w:left="6480" w:hanging="360"/>
+      </w:pPr>
+      <w:rPr>
+        <w:rFonts w:ascii="Wingdings" w:hAnsi="Wingdings" w:hint="default"/>
+      </w:rPr>
+    </w:lvl>
+  </w:abstractNum>
+  <w:abstractNum w:abstractNumId="19">
+    <w:nsid w:val="64640999"/>
+    <w:multiLevelType w:val="hybridMultilevel"/>
+    <w:tmpl w:val="E058137C"/>
+    <w:lvl w:ilvl="0" w:tplc="0C0A0001">
+      <w:start w:val="1"/>
+      <w:numFmt w:val="bullet"/>
+      <w:lvlText w:val=""/>
+      <w:lvlJc w:val="left"/>
+      <w:pPr>
+        <w:ind w:left="720" w:hanging="360"/>
+      </w:pPr>
+      <w:rPr>
+        <w:rFonts w:ascii="Symbol" w:hAnsi="Symbol" w:hint="default"/>
+      </w:rPr>
+    </w:lvl>
+    <w:lvl w:ilvl="1" w:tplc="0C0A0003" w:tentative="1">
+      <w:start w:val="1"/>
+      <w:numFmt w:val="bullet"/>
+      <w:lvlText w:val="o"/>
+      <w:lvlJc w:val="left"/>
+      <w:pPr>
+        <w:ind w:left="1440" w:hanging="360"/>
+      </w:pPr>
+      <w:rPr>
+        <w:rFonts w:ascii="Courier New" w:hAnsi="Courier New" w:cs="Courier New" w:hint="default"/>
+      </w:rPr>
+    </w:lvl>
+    <w:lvl w:ilvl="2" w:tplc="0C0A0005" w:tentative="1">
+      <w:start w:val="1"/>
+      <w:numFmt w:val="bullet"/>
+      <w:lvlText w:val=""/>
+      <w:lvlJc w:val="left"/>
+      <w:pPr>
+        <w:ind w:left="2160" w:hanging="360"/>
+      </w:pPr>
+      <w:rPr>
+        <w:rFonts w:ascii="Wingdings" w:hAnsi="Wingdings" w:hint="default"/>
+      </w:rPr>
+    </w:lvl>
+    <w:lvl w:ilvl="3" w:tplc="0C0A0001" w:tentative="1">
+      <w:start w:val="1"/>
+      <w:numFmt w:val="bullet"/>
+      <w:lvlText w:val=""/>
+      <w:lvlJc w:val="left"/>
+      <w:pPr>
+        <w:ind w:left="2880" w:hanging="360"/>
+      </w:pPr>
+      <w:rPr>
+        <w:rFonts w:ascii="Symbol" w:hAnsi="Symbol" w:hint="default"/>
+      </w:rPr>
+    </w:lvl>
+    <w:lvl w:ilvl="4" w:tplc="0C0A0003" w:tentative="1">
+      <w:start w:val="1"/>
+      <w:numFmt w:val="bullet"/>
+      <w:lvlText w:val="o"/>
+      <w:lvlJc w:val="left"/>
+      <w:pPr>
+        <w:ind w:left="3600" w:hanging="360"/>
+      </w:pPr>
+      <w:rPr>
+        <w:rFonts w:ascii="Courier New" w:hAnsi="Courier New" w:cs="Courier New" w:hint="default"/>
+      </w:rPr>
+    </w:lvl>
+    <w:lvl w:ilvl="5" w:tplc="0C0A0005" w:tentative="1">
+      <w:start w:val="1"/>
+      <w:numFmt w:val="bullet"/>
+      <w:lvlText w:val=""/>
+      <w:lvlJc w:val="left"/>
+      <w:pPr>
+        <w:ind w:left="4320" w:hanging="360"/>
+      </w:pPr>
+      <w:rPr>
+        <w:rFonts w:ascii="Wingdings" w:hAnsi="Wingdings" w:hint="default"/>
+      </w:rPr>
+    </w:lvl>
+    <w:lvl w:ilvl="6" w:tplc="0C0A0001" w:tentative="1">
+      <w:start w:val="1"/>
+      <w:numFmt w:val="bullet"/>
+      <w:lvlText w:val=""/>
+      <w:lvlJc w:val="left"/>
+      <w:pPr>
+        <w:ind w:left="5040" w:hanging="360"/>
+      </w:pPr>
+      <w:rPr>
+        <w:rFonts w:ascii="Symbol" w:hAnsi="Symbol" w:hint="default"/>
+      </w:rPr>
+    </w:lvl>
+    <w:lvl w:ilvl="7" w:tplc="0C0A0003" w:tentative="1">
+      <w:start w:val="1"/>
+      <w:numFmt w:val="bullet"/>
+      <w:lvlText w:val="o"/>
+      <w:lvlJc w:val="left"/>
+      <w:pPr>
+        <w:ind w:left="5760" w:hanging="360"/>
+      </w:pPr>
+      <w:rPr>
+        <w:rFonts w:ascii="Courier New" w:hAnsi="Courier New" w:cs="Courier New" w:hint="default"/>
+      </w:rPr>
+    </w:lvl>
+    <w:lvl w:ilvl="8" w:tplc="0C0A0005" w:tentative="1">
+      <w:start w:val="1"/>
+      <w:numFmt w:val="bullet"/>
+      <w:lvlText w:val=""/>
+      <w:lvlJc w:val="left"/>
+      <w:pPr>
+        <w:ind w:left="6480" w:hanging="360"/>
+      </w:pPr>
+      <w:rPr>
+        <w:rFonts w:ascii="Wingdings" w:hAnsi="Wingdings" w:hint="default"/>
+      </w:rPr>
+    </w:lvl>
+  </w:abstractNum>
+  <w:abstractNum w:abstractNumId="20">
+    <w:nsid w:val="6867135A"/>
+    <w:multiLevelType w:val="hybridMultilevel"/>
+    <w:tmpl w:val="55C490C2"/>
+    <w:lvl w:ilvl="0" w:tplc="0C0A0001">
+      <w:start w:val="1"/>
+      <w:numFmt w:val="bullet"/>
+      <w:lvlText w:val=""/>
+      <w:lvlJc w:val="left"/>
+      <w:pPr>
+        <w:ind w:left="720" w:hanging="360"/>
+      </w:pPr>
+      <w:rPr>
+        <w:rFonts w:ascii="Symbol" w:hAnsi="Symbol" w:hint="default"/>
+      </w:rPr>
+    </w:lvl>
+    <w:lvl w:ilvl="1" w:tplc="0C0A0003" w:tentative="1">
+      <w:start w:val="1"/>
+      <w:numFmt w:val="bullet"/>
+      <w:lvlText w:val="o"/>
+      <w:lvlJc w:val="left"/>
+      <w:pPr>
+        <w:ind w:left="1440" w:hanging="360"/>
+      </w:pPr>
+      <w:rPr>
+        <w:rFonts w:ascii="Courier New" w:hAnsi="Courier New" w:cs="Courier New" w:hint="default"/>
+      </w:rPr>
+    </w:lvl>
+    <w:lvl w:ilvl="2" w:tplc="0C0A0005" w:tentative="1">
+      <w:start w:val="1"/>
+      <w:numFmt w:val="bullet"/>
+      <w:lvlText w:val=""/>
+      <w:lvlJc w:val="left"/>
+      <w:pPr>
+        <w:ind w:left="2160" w:hanging="360"/>
+      </w:pPr>
+      <w:rPr>
+        <w:rFonts w:ascii="Wingdings" w:hAnsi="Wingdings" w:hint="default"/>
+      </w:rPr>
+    </w:lvl>
+    <w:lvl w:ilvl="3" w:tplc="0C0A0001" w:tentative="1">
+      <w:start w:val="1"/>
+      <w:numFmt w:val="bullet"/>
+      <w:lvlText w:val=""/>
+      <w:lvlJc w:val="left"/>
+      <w:pPr>
+        <w:ind w:left="2880" w:hanging="360"/>
+      </w:pPr>
+      <w:rPr>
+        <w:rFonts w:ascii="Symbol" w:hAnsi="Symbol" w:hint="default"/>
+      </w:rPr>
+    </w:lvl>
+    <w:lvl w:ilvl="4" w:tplc="0C0A0003" w:tentative="1">
+      <w:start w:val="1"/>
+      <w:numFmt w:val="bullet"/>
+      <w:lvlText w:val="o"/>
+      <w:lvlJc w:val="left"/>
+      <w:pPr>
+        <w:ind w:left="3600" w:hanging="360"/>
+      </w:pPr>
+      <w:rPr>
+        <w:rFonts w:ascii="Courier New" w:hAnsi="Courier New" w:cs="Courier New" w:hint="default"/>
+      </w:rPr>
+    </w:lvl>
+    <w:lvl w:ilvl="5" w:tplc="0C0A0005" w:tentative="1">
+      <w:start w:val="1"/>
+      <w:numFmt w:val="bullet"/>
+      <w:lvlText w:val=""/>
+      <w:lvlJc w:val="left"/>
+      <w:pPr>
+        <w:ind w:left="4320" w:hanging="360"/>
+      </w:pPr>
+      <w:rPr>
+        <w:rFonts w:ascii="Wingdings" w:hAnsi="Wingdings" w:hint="default"/>
+      </w:rPr>
+    </w:lvl>
+    <w:lvl w:ilvl="6" w:tplc="0C0A0001" w:tentative="1">
+      <w:start w:val="1"/>
+      <w:numFmt w:val="bullet"/>
+      <w:lvlText w:val=""/>
+      <w:lvlJc w:val="left"/>
+      <w:pPr>
+        <w:ind w:left="5040" w:hanging="360"/>
+      </w:pPr>
+      <w:rPr>
+        <w:rFonts w:ascii="Symbol" w:hAnsi="Symbol" w:hint="default"/>
+      </w:rPr>
+    </w:lvl>
+    <w:lvl w:ilvl="7" w:tplc="0C0A0003" w:tentative="1">
+      <w:start w:val="1"/>
+      <w:numFmt w:val="bullet"/>
+      <w:lvlText w:val="o"/>
+      <w:lvlJc w:val="left"/>
+      <w:pPr>
+        <w:ind w:left="5760" w:hanging="360"/>
+      </w:pPr>
+      <w:rPr>
+        <w:rFonts w:ascii="Courier New" w:hAnsi="Courier New" w:cs="Courier New" w:hint="default"/>
+      </w:rPr>
+    </w:lvl>
+    <w:lvl w:ilvl="8" w:tplc="0C0A0005" w:tentative="1">
+      <w:start w:val="1"/>
+      <w:numFmt w:val="bullet"/>
+      <w:lvlText w:val=""/>
+      <w:lvlJc w:val="left"/>
+      <w:pPr>
+        <w:ind w:left="6480" w:hanging="360"/>
+      </w:pPr>
+      <w:rPr>
+        <w:rFonts w:ascii="Wingdings" w:hAnsi="Wingdings" w:hint="default"/>
+      </w:rPr>
+    </w:lvl>
+  </w:abstractNum>
+  <w:abstractNum w:abstractNumId="21">
+    <w:nsid w:val="6E0E5A2A"/>
+    <w:multiLevelType w:val="hybridMultilevel"/>
+    <w:tmpl w:val="769E088A"/>
+    <w:lvl w:ilvl="0" w:tplc="0C0A0001">
+      <w:start w:val="1"/>
+      <w:numFmt w:val="bullet"/>
+      <w:lvlText w:val=""/>
+      <w:lvlJc w:val="left"/>
+      <w:pPr>
+        <w:ind w:left="720" w:hanging="360"/>
+      </w:pPr>
+      <w:rPr>
+        <w:rFonts w:ascii="Symbol" w:hAnsi="Symbol" w:hint="default"/>
+      </w:rPr>
+    </w:lvl>
+    <w:lvl w:ilvl="1" w:tplc="0C0A0003" w:tentative="1">
+      <w:start w:val="1"/>
+      <w:numFmt w:val="bullet"/>
+      <w:lvlText w:val="o"/>
+      <w:lvlJc w:val="left"/>
+      <w:pPr>
+        <w:ind w:left="1440" w:hanging="360"/>
+      </w:pPr>
+      <w:rPr>
+        <w:rFonts w:ascii="Courier New" w:hAnsi="Courier New" w:cs="Courier New" w:hint="default"/>
+      </w:rPr>
+    </w:lvl>
+    <w:lvl w:ilvl="2" w:tplc="0C0A0005" w:tentative="1">
+      <w:start w:val="1"/>
+      <w:numFmt w:val="bullet"/>
+      <w:lvlText w:val=""/>
+      <w:lvlJc w:val="left"/>
+      <w:pPr>
+        <w:ind w:left="2160" w:hanging="360"/>
+      </w:pPr>
+      <w:rPr>
+        <w:rFonts w:ascii="Wingdings" w:hAnsi="Wingdings" w:hint="default"/>
+      </w:rPr>
+    </w:lvl>
+    <w:lvl w:ilvl="3" w:tplc="0C0A0001" w:tentative="1">
+      <w:start w:val="1"/>
+      <w:numFmt w:val="bullet"/>
+      <w:lvlText w:val=""/>
+      <w:lvlJc w:val="left"/>
+      <w:pPr>
+        <w:ind w:left="2880" w:hanging="360"/>
+      </w:pPr>
+      <w:rPr>
+        <w:rFonts w:ascii="Symbol" w:hAnsi="Symbol" w:hint="default"/>
+      </w:rPr>
+    </w:lvl>
+    <w:lvl w:ilvl="4" w:tplc="0C0A0003" w:tentative="1">
+      <w:start w:val="1"/>
+      <w:numFmt w:val="bullet"/>
+      <w:lvlText w:val="o"/>
+      <w:lvlJc w:val="left"/>
+      <w:pPr>
+        <w:ind w:left="3600" w:hanging="360"/>
+      </w:pPr>
+      <w:rPr>
+        <w:rFonts w:ascii="Courier New" w:hAnsi="Courier New" w:cs="Courier New" w:hint="default"/>
+      </w:rPr>
+    </w:lvl>
+    <w:lvl w:ilvl="5" w:tplc="0C0A0005" w:tentative="1">
+      <w:start w:val="1"/>
+      <w:numFmt w:val="bullet"/>
+      <w:lvlText w:val=""/>
+      <w:lvlJc w:val="left"/>
+      <w:pPr>
+        <w:ind w:left="4320" w:hanging="360"/>
+      </w:pPr>
+      <w:rPr>
+        <w:rFonts w:ascii="Wingdings" w:hAnsi="Wingdings" w:hint="default"/>
+      </w:rPr>
+    </w:lvl>
+    <w:lvl w:ilvl="6" w:tplc="0C0A0001" w:tentative="1">
+      <w:start w:val="1"/>
+      <w:numFmt w:val="bullet"/>
+      <w:lvlText w:val=""/>
+      <w:lvlJc w:val="left"/>
+      <w:pPr>
+        <w:ind w:left="5040" w:hanging="360"/>
+      </w:pPr>
+      <w:rPr>
+        <w:rFonts w:ascii="Symbol" w:hAnsi="Symbol" w:hint="default"/>
+      </w:rPr>
+    </w:lvl>
+    <w:lvl w:ilvl="7" w:tplc="0C0A0003" w:tentative="1">
+      <w:start w:val="1"/>
+      <w:numFmt w:val="bullet"/>
+      <w:lvlText w:val="o"/>
+      <w:lvlJc w:val="left"/>
+      <w:pPr>
+        <w:ind w:left="5760" w:hanging="360"/>
+      </w:pPr>
+      <w:rPr>
+        <w:rFonts w:ascii="Courier New" w:hAnsi="Courier New" w:cs="Courier New" w:hint="default"/>
+      </w:rPr>
+    </w:lvl>
+    <w:lvl w:ilvl="8" w:tplc="0C0A0005" w:tentative="1">
+      <w:start w:val="1"/>
+      <w:numFmt w:val="bullet"/>
+      <w:lvlText w:val=""/>
+      <w:lvlJc w:val="left"/>
+      <w:pPr>
+        <w:ind w:left="6480" w:hanging="360"/>
+      </w:pPr>
+      <w:rPr>
+        <w:rFonts w:ascii="Wingdings" w:hAnsi="Wingdings" w:hint="default"/>
+      </w:rPr>
+    </w:lvl>
+  </w:abstractNum>
+  <w:abstractNum w:abstractNumId="22">
+    <w:nsid w:val="71A87F51"/>
+    <w:multiLevelType w:val="hybridMultilevel"/>
+    <w:tmpl w:val="43881594"/>
+    <w:lvl w:ilvl="0" w:tplc="0C0A0001">
+      <w:start w:val="1"/>
+      <w:numFmt w:val="bullet"/>
+      <w:lvlText w:val=""/>
+      <w:lvlJc w:val="left"/>
+      <w:pPr>
+        <w:ind w:left="720" w:hanging="360"/>
+      </w:pPr>
+      <w:rPr>
+        <w:rFonts w:ascii="Symbol" w:hAnsi="Symbol" w:hint="default"/>
+      </w:rPr>
+    </w:lvl>
+    <w:lvl w:ilvl="1" w:tplc="0C0A0003" w:tentative="1">
+      <w:start w:val="1"/>
+      <w:numFmt w:val="bullet"/>
+      <w:lvlText w:val="o"/>
+      <w:lvlJc w:val="left"/>
+      <w:pPr>
+        <w:ind w:left="1440" w:hanging="360"/>
+      </w:pPr>
+      <w:rPr>
+        <w:rFonts w:ascii="Courier New" w:hAnsi="Courier New" w:cs="Courier New" w:hint="default"/>
+      </w:rPr>
+    </w:lvl>
+    <w:lvl w:ilvl="2" w:tplc="0C0A0005" w:tentative="1">
+      <w:start w:val="1"/>
+      <w:numFmt w:val="bullet"/>
+      <w:lvlText w:val=""/>
+      <w:lvlJc w:val="left"/>
+      <w:pPr>
+        <w:ind w:left="2160" w:hanging="360"/>
+      </w:pPr>
+      <w:rPr>
+        <w:rFonts w:ascii="Wingdings" w:hAnsi="Wingdings" w:hint="default"/>
+      </w:rPr>
+    </w:lvl>
+    <w:lvl w:ilvl="3" w:tplc="0C0A0001" w:tentative="1">
+      <w:start w:val="1"/>
+      <w:numFmt w:val="bullet"/>
+      <w:lvlText w:val=""/>
+      <w:lvlJc w:val="left"/>
+      <w:pPr>
+        <w:ind w:left="2880" w:hanging="360"/>
+      </w:pPr>
+      <w:rPr>
+        <w:rFonts w:ascii="Symbol" w:hAnsi="Symbol" w:hint="default"/>
+      </w:rPr>
+    </w:lvl>
+    <w:lvl w:ilvl="4" w:tplc="0C0A0003" w:tentative="1">
+      <w:start w:val="1"/>
+      <w:numFmt w:val="bullet"/>
+      <w:lvlText w:val="o"/>
+      <w:lvlJc w:val="left"/>
+      <w:pPr>
+        <w:ind w:left="3600" w:hanging="360"/>
+      </w:pPr>
+      <w:rPr>
+        <w:rFonts w:ascii="Courier New" w:hAnsi="Courier New" w:cs="Courier New" w:hint="default"/>
+      </w:rPr>
+    </w:lvl>
+    <w:lvl w:ilvl="5" w:tplc="0C0A0005" w:tentative="1">
+      <w:start w:val="1"/>
+      <w:numFmt w:val="bullet"/>
+      <w:lvlText w:val=""/>
+      <w:lvlJc w:val="left"/>
+      <w:pPr>
+        <w:ind w:left="4320" w:hanging="360"/>
+      </w:pPr>
+      <w:rPr>
+        <w:rFonts w:ascii="Wingdings" w:hAnsi="Wingdings" w:hint="default"/>
+      </w:rPr>
+    </w:lvl>
+    <w:lvl w:ilvl="6" w:tplc="0C0A0001" w:tentative="1">
+      <w:start w:val="1"/>
+      <w:numFmt w:val="bullet"/>
+      <w:lvlText w:val=""/>
+      <w:lvlJc w:val="left"/>
+      <w:pPr>
+        <w:ind w:left="5040" w:hanging="360"/>
+      </w:pPr>
+      <w:rPr>
+        <w:rFonts w:ascii="Symbol" w:hAnsi="Symbol" w:hint="default"/>
+      </w:rPr>
+    </w:lvl>
+    <w:lvl w:ilvl="7" w:tplc="0C0A0003" w:tentative="1">
+      <w:start w:val="1"/>
+      <w:numFmt w:val="bullet"/>
+      <w:lvlText w:val="o"/>
+      <w:lvlJc w:val="left"/>
+      <w:pPr>
+        <w:ind w:left="5760" w:hanging="360"/>
+      </w:pPr>
+      <w:rPr>
+        <w:rFonts w:ascii="Courier New" w:hAnsi="Courier New" w:cs="Courier New" w:hint="default"/>
+      </w:rPr>
+    </w:lvl>
+    <w:lvl w:ilvl="8" w:tplc="0C0A0005" w:tentative="1">
+      <w:start w:val="1"/>
+      <w:numFmt w:val="bullet"/>
+      <w:lvlText w:val=""/>
+      <w:lvlJc w:val="left"/>
+      <w:pPr>
+        <w:ind w:left="6480" w:hanging="360"/>
+      </w:pPr>
+      <w:rPr>
+        <w:rFonts w:ascii="Wingdings" w:hAnsi="Wingdings" w:hint="default"/>
+      </w:rPr>
+    </w:lvl>
+  </w:abstractNum>
+  <w:abstractNum w:abstractNumId="23">
     <w:nsid w:val="75353757"/>
     <w:multiLevelType w:val="hybridMultilevel"/>
     <w:tmpl w:val="59885190"/>
@@ -24834,7 +27886,7 @@
       </w:pPr>
     </w:lvl>
   </w:abstractNum>
-  <w:abstractNum w:abstractNumId="17">
+  <w:abstractNum w:abstractNumId="24">
     <w:nsid w:val="778503C4"/>
     <w:multiLevelType w:val="hybridMultilevel"/>
     <w:tmpl w:val="2550C28A"/>
@@ -24947,7 +27999,7 @@
       </w:rPr>
     </w:lvl>
   </w:abstractNum>
-  <w:abstractNum w:abstractNumId="18">
+  <w:abstractNum w:abstractNumId="25">
     <w:nsid w:val="7CA46824"/>
     <w:multiLevelType w:val="hybridMultilevel"/>
     <w:tmpl w:val="F1F6EAC2"/>
@@ -25060,62 +28112,199 @@
       </w:rPr>
     </w:lvl>
   </w:abstractNum>
+  <w:abstractNum w:abstractNumId="26">
+    <w:nsid w:val="7F3E42AC"/>
+    <w:multiLevelType w:val="hybridMultilevel"/>
+    <w:tmpl w:val="11F89418"/>
+    <w:lvl w:ilvl="0" w:tplc="0C0A0001">
+      <w:start w:val="1"/>
+      <w:numFmt w:val="bullet"/>
+      <w:lvlText w:val=""/>
+      <w:lvlJc w:val="left"/>
+      <w:pPr>
+        <w:ind w:left="720" w:hanging="360"/>
+      </w:pPr>
+      <w:rPr>
+        <w:rFonts w:ascii="Symbol" w:hAnsi="Symbol" w:hint="default"/>
+      </w:rPr>
+    </w:lvl>
+    <w:lvl w:ilvl="1" w:tplc="0C0A0003" w:tentative="1">
+      <w:start w:val="1"/>
+      <w:numFmt w:val="bullet"/>
+      <w:lvlText w:val="o"/>
+      <w:lvlJc w:val="left"/>
+      <w:pPr>
+        <w:ind w:left="1440" w:hanging="360"/>
+      </w:pPr>
+      <w:rPr>
+        <w:rFonts w:ascii="Courier New" w:hAnsi="Courier New" w:cs="Courier New" w:hint="default"/>
+      </w:rPr>
+    </w:lvl>
+    <w:lvl w:ilvl="2" w:tplc="0C0A0005" w:tentative="1">
+      <w:start w:val="1"/>
+      <w:numFmt w:val="bullet"/>
+      <w:lvlText w:val=""/>
+      <w:lvlJc w:val="left"/>
+      <w:pPr>
+        <w:ind w:left="2160" w:hanging="360"/>
+      </w:pPr>
+      <w:rPr>
+        <w:rFonts w:ascii="Wingdings" w:hAnsi="Wingdings" w:hint="default"/>
+      </w:rPr>
+    </w:lvl>
+    <w:lvl w:ilvl="3" w:tplc="0C0A0001" w:tentative="1">
+      <w:start w:val="1"/>
+      <w:numFmt w:val="bullet"/>
+      <w:lvlText w:val=""/>
+      <w:lvlJc w:val="left"/>
+      <w:pPr>
+        <w:ind w:left="2880" w:hanging="360"/>
+      </w:pPr>
+      <w:rPr>
+        <w:rFonts w:ascii="Symbol" w:hAnsi="Symbol" w:hint="default"/>
+      </w:rPr>
+    </w:lvl>
+    <w:lvl w:ilvl="4" w:tplc="0C0A0003" w:tentative="1">
+      <w:start w:val="1"/>
+      <w:numFmt w:val="bullet"/>
+      <w:lvlText w:val="o"/>
+      <w:lvlJc w:val="left"/>
+      <w:pPr>
+        <w:ind w:left="3600" w:hanging="360"/>
+      </w:pPr>
+      <w:rPr>
+        <w:rFonts w:ascii="Courier New" w:hAnsi="Courier New" w:cs="Courier New" w:hint="default"/>
+      </w:rPr>
+    </w:lvl>
+    <w:lvl w:ilvl="5" w:tplc="0C0A0005" w:tentative="1">
+      <w:start w:val="1"/>
+      <w:numFmt w:val="bullet"/>
+      <w:lvlText w:val=""/>
+      <w:lvlJc w:val="left"/>
+      <w:pPr>
+        <w:ind w:left="4320" w:hanging="360"/>
+      </w:pPr>
+      <w:rPr>
+        <w:rFonts w:ascii="Wingdings" w:hAnsi="Wingdings" w:hint="default"/>
+      </w:rPr>
+    </w:lvl>
+    <w:lvl w:ilvl="6" w:tplc="0C0A0001" w:tentative="1">
+      <w:start w:val="1"/>
+      <w:numFmt w:val="bullet"/>
+      <w:lvlText w:val=""/>
+      <w:lvlJc w:val="left"/>
+      <w:pPr>
+        <w:ind w:left="5040" w:hanging="360"/>
+      </w:pPr>
+      <w:rPr>
+        <w:rFonts w:ascii="Symbol" w:hAnsi="Symbol" w:hint="default"/>
+      </w:rPr>
+    </w:lvl>
+    <w:lvl w:ilvl="7" w:tplc="0C0A0003" w:tentative="1">
+      <w:start w:val="1"/>
+      <w:numFmt w:val="bullet"/>
+      <w:lvlText w:val="o"/>
+      <w:lvlJc w:val="left"/>
+      <w:pPr>
+        <w:ind w:left="5760" w:hanging="360"/>
+      </w:pPr>
+      <w:rPr>
+        <w:rFonts w:ascii="Courier New" w:hAnsi="Courier New" w:cs="Courier New" w:hint="default"/>
+      </w:rPr>
+    </w:lvl>
+    <w:lvl w:ilvl="8" w:tplc="0C0A0005" w:tentative="1">
+      <w:start w:val="1"/>
+      <w:numFmt w:val="bullet"/>
+      <w:lvlText w:val=""/>
+      <w:lvlJc w:val="left"/>
+      <w:pPr>
+        <w:ind w:left="6480" w:hanging="360"/>
+      </w:pPr>
+      <w:rPr>
+        <w:rFonts w:ascii="Wingdings" w:hAnsi="Wingdings" w:hint="default"/>
+      </w:rPr>
+    </w:lvl>
+  </w:abstractNum>
   <w:num w:numId="1">
+    <w:abstractNumId w:val="5"/>
+  </w:num>
+  <w:num w:numId="2">
+    <w:abstractNumId w:val="10"/>
+  </w:num>
+  <w:num w:numId="3">
     <w:abstractNumId w:val="3"/>
   </w:num>
-  <w:num w:numId="2">
+  <w:num w:numId="4">
+    <w:abstractNumId w:val="16"/>
+  </w:num>
+  <w:num w:numId="5">
+    <w:abstractNumId w:val="20"/>
+  </w:num>
+  <w:num w:numId="6">
     <w:abstractNumId w:val="7"/>
   </w:num>
-  <w:num w:numId="3">
+  <w:num w:numId="7">
+    <w:abstractNumId w:val="12"/>
+  </w:num>
+  <w:num w:numId="8">
+    <w:abstractNumId w:val="24"/>
+  </w:num>
+  <w:num w:numId="9">
+    <w:abstractNumId w:val="6"/>
+  </w:num>
+  <w:num w:numId="10">
+    <w:abstractNumId w:val="14"/>
+  </w:num>
+  <w:num w:numId="11">
+    <w:abstractNumId w:val="15"/>
+  </w:num>
+  <w:num w:numId="12">
+    <w:abstractNumId w:val="17"/>
+  </w:num>
+  <w:num w:numId="13">
+    <w:abstractNumId w:val="23"/>
+  </w:num>
+  <w:num w:numId="14">
+    <w:abstractNumId w:val="9"/>
+  </w:num>
+  <w:num w:numId="15">
     <w:abstractNumId w:val="1"/>
   </w:num>
-  <w:num w:numId="4">
+  <w:num w:numId="16">
+    <w:abstractNumId w:val="21"/>
+  </w:num>
+  <w:num w:numId="17">
+    <w:abstractNumId w:val="25"/>
+  </w:num>
+  <w:num w:numId="18">
+    <w:abstractNumId w:val="4"/>
+  </w:num>
+  <w:num w:numId="19">
+    <w:abstractNumId w:val="18"/>
+  </w:num>
+  <w:num w:numId="20">
     <w:abstractNumId w:val="11"/>
   </w:num>
-  <w:num w:numId="5">
-    <w:abstractNumId w:val="14"/>
+  <w:num w:numId="21">
+    <w:abstractNumId w:val="19"/>
   </w:num>
-  <w:num w:numId="6">
-    <w:abstractNumId w:val="5"/>
+  <w:num w:numId="22">
+    <w:abstractNumId w:val="22"/>
   </w:num>
-  <w:num w:numId="7">
+  <w:num w:numId="23">
     <w:abstractNumId w:val="8"/>
   </w:num>
-  <w:num w:numId="8">
-    <w:abstractNumId w:val="17"/>
+  <w:num w:numId="24">
+    <w:abstractNumId w:val="26"/>
   </w:num>
-  <w:num w:numId="9">
-    <w:abstractNumId w:val="4"/>
+  <w:num w:numId="25">
+    <w:abstractNumId w:val="13"/>
   </w:num>
-  <w:num w:numId="10">
-    <w:abstractNumId w:val="9"/>
-  </w:num>
-  <w:num w:numId="11">
-    <w:abstractNumId w:val="10"/>
-  </w:num>
-  <w:num w:numId="12">
-    <w:abstractNumId w:val="12"/>
-  </w:num>
-  <w:num w:numId="13">
-    <w:abstractNumId w:val="16"/>
-  </w:num>
-  <w:num w:numId="14">
-    <w:abstractNumId w:val="6"/>
-  </w:num>
-  <w:num w:numId="15">
-    <w:abstractNumId w:val="0"/>
-  </w:num>
-  <w:num w:numId="16">
-    <w:abstractNumId w:val="15"/>
-  </w:num>
-  <w:num w:numId="17">
-    <w:abstractNumId w:val="18"/>
-  </w:num>
-  <w:num w:numId="18">
+  <w:num w:numId="26">
     <w:abstractNumId w:val="2"/>
   </w:num>
-  <w:num w:numId="19">
-    <w:abstractNumId w:val="13"/>
+  <w:num w:numId="27">
+    <w:abstractNumId w:val="0"/>
   </w:num>
 </w:numbering>
 </file>
@@ -27462,7 +30651,7 @@
 </file>
 
 <file path=customXml/itemProps1.xml><?xml version="1.0" encoding="utf-8"?>
-<ds:datastoreItem xmlns:ds="http://schemas.openxmlformats.org/officeDocument/2006/customXml" ds:itemID="{86FD0976-2665-4AE7-9630-C41FD56E5050}">
+<ds:datastoreItem xmlns:ds="http://schemas.openxmlformats.org/officeDocument/2006/customXml" ds:itemID="{B7C16CA6-EF53-47B9-B054-2EEBD05FD939}">
   <ds:schemaRefs>
     <ds:schemaRef ds:uri="http://schemas.openxmlformats.org/officeDocument/2006/bibliography"/>
   </ds:schemaRefs>

</xml_diff>